<commit_message>
fix: changed TestCrew-IT template a bit
</commit_message>
<xml_diff>
--- a/cvtool-backend/src/main/resources/docx/TESTCREW-IT/coreTemplate.docx
+++ b/cvtool-backend/src/main/resources/docx/TESTCREW-IT/coreTemplate.docx
@@ -49,7 +49,7 @@
     </w:p>
     <w:p>
       <w:pPr>
-        <w:pStyle w:val="Valori-blauw"/>
+        <w:pStyle w:val="TestCrew-IT-blauw"/>
         <w:keepNext/>
         <w:keepLines/>
         <w:tabs>
@@ -57,43 +57,43 @@
           <w:tab w:val="right" w:pos="3071"/>
         </w:tabs>
         <w:rPr>
-          <w:rStyle w:val="Valori-niveau"/>
-        </w:rPr>
-      </w:pPr>
-      <w:r>
-        <w:rPr>
-          <w:rStyle w:val="Valori-skillChar"/>
+          <w:rStyle w:val="TestCrew-IT-niveau"/>
+        </w:rPr>
+      </w:pPr>
+      <w:r>
+        <w:rPr>
+          <w:rStyle w:val="TestCrew-IT-skillChar"/>
         </w:rPr>
         <w:t>Engels</w:t>
       </w:r>
       <w:r>
         <w:rPr>
-          <w:rStyle w:val="Valori-skillChar"/>
+          <w:rStyle w:val="TestCrew-IT-skillChar"/>
         </w:rPr>
         <w:tab/>
       </w:r>
       <w:r>
         <w:rPr>
-          <w:rStyle w:val="Valori-niveau"/>
-        </w:rPr>
-        <w:t></w:t>
-      </w:r>
-      <w:r>
-        <w:rPr>
-          <w:rStyle w:val="Valori-niveau"/>
-        </w:rPr>
-        <w:t></w:t>
-      </w:r>
-      <w:r>
-        <w:rPr>
-          <w:rStyle w:val="Valori-niveau"/>
+          <w:rStyle w:val="TestCrew-IT-niveau"/>
+        </w:rPr>
+        <w:t></w:t>
+      </w:r>
+      <w:r>
+        <w:rPr>
+          <w:rStyle w:val="TestCrew-IT-niveau"/>
+        </w:rPr>
+        <w:t></w:t>
+      </w:r>
+      <w:r>
+        <w:rPr>
+          <w:rStyle w:val="TestCrew-IT-niveau"/>
         </w:rPr>
         <w:t></w:t>
       </w:r>
     </w:p>
     <w:p>
       <w:pPr>
-        <w:pStyle w:val="Valori-blauw"/>
+        <w:pStyle w:val="TestCrew-IT-blauw"/>
         <w:keepNext/>
         <w:keepLines/>
         <w:tabs>
@@ -101,73 +101,73 @@
           <w:tab w:val="right" w:pos="3071"/>
         </w:tabs>
         <w:rPr>
-          <w:rStyle w:val="Valori-niveau"/>
-        </w:rPr>
-      </w:pPr>
-      <w:r>
-        <w:rPr>
-          <w:rStyle w:val="Valori-skillChar"/>
+          <w:rStyle w:val="TestCrew-IT-niveau"/>
+        </w:rPr>
+      </w:pPr>
+      <w:r>
+        <w:rPr>
+          <w:rStyle w:val="TestCrew-IT-skillChar"/>
         </w:rPr>
         <w:t>Nederlands</w:t>
       </w:r>
       <w:r>
         <w:rPr>
-          <w:rStyle w:val="Valori-skillChar"/>
+          <w:rStyle w:val="TestCrew-IT-skillChar"/>
         </w:rPr>
         <w:tab/>
       </w:r>
       <w:r>
         <w:rPr>
-          <w:rStyle w:val="Valori-niveau"/>
-        </w:rPr>
-        <w:t></w:t>
-      </w:r>
-      <w:r>
-        <w:rPr>
-          <w:rStyle w:val="Valori-niveau"/>
-        </w:rPr>
-        <w:t></w:t>
-      </w:r>
-      <w:r>
-        <w:rPr>
-          <w:rStyle w:val="Valori-niveau"/>
+          <w:rStyle w:val="TestCrew-IT-niveau"/>
+        </w:rPr>
+        <w:t></w:t>
+      </w:r>
+      <w:r>
+        <w:rPr>
+          <w:rStyle w:val="TestCrew-IT-niveau"/>
+        </w:rPr>
+        <w:t></w:t>
+      </w:r>
+      <w:r>
+        <w:rPr>
+          <w:rStyle w:val="TestCrew-IT-niveau"/>
         </w:rPr>
         <w:t></w:t>
       </w:r>
     </w:p>
     <w:p>
       <w:pPr>
-        <w:pStyle w:val="Valori-blauw"/>
+        <w:pStyle w:val="TestCrew-IT-blauw"/>
         <w:keepLines/>
         <w:tabs>
           <w:tab w:val="clear" w:pos="2835"/>
           <w:tab w:val="right" w:pos="3071"/>
         </w:tabs>
         <w:rPr>
-          <w:rStyle w:val="Valori-niveau"/>
-        </w:rPr>
-      </w:pPr>
-      <w:r>
-        <w:rPr>
-          <w:rStyle w:val="Valori-skillChar"/>
+          <w:rStyle w:val="TestCrew-IT-niveau"/>
+        </w:rPr>
+      </w:pPr>
+      <w:r>
+        <w:rPr>
+          <w:rStyle w:val="TestCrew-IT-skillChar"/>
         </w:rPr>
         <w:t>Duits</w:t>
       </w:r>
       <w:r>
         <w:rPr>
-          <w:rStyle w:val="Valori-skillChar"/>
+          <w:rStyle w:val="TestCrew-IT-skillChar"/>
         </w:rPr>
         <w:tab/>
       </w:r>
       <w:r>
         <w:rPr>
-          <w:rStyle w:val="Valori-niveau"/>
-        </w:rPr>
-        <w:t></w:t>
-      </w:r>
-      <w:r>
-        <w:rPr>
-          <w:rStyle w:val="Valori-niveau"/>
+          <w:rStyle w:val="TestCrew-IT-niveau"/>
+        </w:rPr>
+        <w:t></w:t>
+      </w:r>
+      <w:r>
+        <w:rPr>
+          <w:rStyle w:val="TestCrew-IT-niveau"/>
         </w:rPr>
         <w:t></w:t>
       </w:r>
@@ -182,7 +182,7 @@
     </w:p>
     <w:p>
       <w:pPr>
-        <w:pStyle w:val="Valori-blauw"/>
+        <w:pStyle w:val="TestCrew-IT-blauw"/>
         <w:keepNext/>
         <w:keepLines/>
         <w:tabs>
@@ -190,43 +190,43 @@
           <w:tab w:val="right" w:pos="3071"/>
         </w:tabs>
         <w:rPr>
-          <w:rStyle w:val="Valori-niveau"/>
-        </w:rPr>
-      </w:pPr>
-      <w:r>
-        <w:rPr>
-          <w:rStyle w:val="Valori-skillChar"/>
+          <w:rStyle w:val="TestCrew-IT-niveau"/>
+        </w:rPr>
+      </w:pPr>
+      <w:r>
+        <w:rPr>
+          <w:rStyle w:val="TestCrew-IT-skillChar"/>
         </w:rPr>
         <w:t>Banken</w:t>
       </w:r>
       <w:r>
         <w:rPr>
-          <w:rStyle w:val="Valori-skillChar"/>
+          <w:rStyle w:val="TestCrew-IT-skillChar"/>
         </w:rPr>
         <w:tab/>
       </w:r>
       <w:r>
         <w:rPr>
-          <w:rStyle w:val="Valori-niveau"/>
-        </w:rPr>
-        <w:t></w:t>
-      </w:r>
-      <w:r>
-        <w:rPr>
-          <w:rStyle w:val="Valori-niveau"/>
-        </w:rPr>
-        <w:t></w:t>
-      </w:r>
-      <w:r>
-        <w:rPr>
-          <w:rStyle w:val="Valori-niveau"/>
+          <w:rStyle w:val="TestCrew-IT-niveau"/>
+        </w:rPr>
+        <w:t></w:t>
+      </w:r>
+      <w:r>
+        <w:rPr>
+          <w:rStyle w:val="TestCrew-IT-niveau"/>
+        </w:rPr>
+        <w:t></w:t>
+      </w:r>
+      <w:r>
+        <w:rPr>
+          <w:rStyle w:val="TestCrew-IT-niveau"/>
         </w:rPr>
         <w:t></w:t>
       </w:r>
     </w:p>
     <w:p>
       <w:pPr>
-        <w:pStyle w:val="Valori-blauw"/>
+        <w:pStyle w:val="TestCrew-IT-blauw"/>
         <w:keepNext/>
         <w:keepLines/>
         <w:tabs>
@@ -234,73 +234,73 @@
           <w:tab w:val="right" w:pos="3071"/>
         </w:tabs>
         <w:rPr>
-          <w:rStyle w:val="Valori-niveau"/>
-        </w:rPr>
-      </w:pPr>
-      <w:r>
-        <w:rPr>
-          <w:rStyle w:val="Valori-skillChar"/>
+          <w:rStyle w:val="TestCrew-IT-niveau"/>
+        </w:rPr>
+      </w:pPr>
+      <w:r>
+        <w:rPr>
+          <w:rStyle w:val="TestCrew-IT-skillChar"/>
         </w:rPr>
         <w:t>Zakelijke dienstverlening</w:t>
       </w:r>
       <w:r>
         <w:rPr>
-          <w:rStyle w:val="Valori-skillChar"/>
+          <w:rStyle w:val="TestCrew-IT-skillChar"/>
         </w:rPr>
         <w:tab/>
       </w:r>
       <w:r>
         <w:rPr>
-          <w:rStyle w:val="Valori-niveau"/>
-        </w:rPr>
-        <w:t></w:t>
-      </w:r>
-      <w:r>
-        <w:rPr>
-          <w:rStyle w:val="Valori-niveau"/>
-        </w:rPr>
-        <w:t></w:t>
-      </w:r>
-      <w:r>
-        <w:rPr>
-          <w:rStyle w:val="Valori-niveau"/>
+          <w:rStyle w:val="TestCrew-IT-niveau"/>
+        </w:rPr>
+        <w:t></w:t>
+      </w:r>
+      <w:r>
+        <w:rPr>
+          <w:rStyle w:val="TestCrew-IT-niveau"/>
+        </w:rPr>
+        <w:t></w:t>
+      </w:r>
+      <w:r>
+        <w:rPr>
+          <w:rStyle w:val="TestCrew-IT-niveau"/>
         </w:rPr>
         <w:t></w:t>
       </w:r>
     </w:p>
     <w:p>
       <w:pPr>
-        <w:pStyle w:val="Valori-blauw"/>
+        <w:pStyle w:val="TestCrew-IT-blauw"/>
         <w:keepLines/>
         <w:tabs>
           <w:tab w:val="clear" w:pos="2835"/>
           <w:tab w:val="right" w:pos="3071"/>
         </w:tabs>
         <w:rPr>
-          <w:rStyle w:val="Valori-niveau"/>
-        </w:rPr>
-      </w:pPr>
-      <w:r>
-        <w:rPr>
-          <w:rStyle w:val="Valori-skillChar"/>
+          <w:rStyle w:val="TestCrew-IT-niveau"/>
+        </w:rPr>
+      </w:pPr>
+      <w:r>
+        <w:rPr>
+          <w:rStyle w:val="TestCrew-IT-skillChar"/>
         </w:rPr>
         <w:t>Overheid</w:t>
       </w:r>
       <w:r>
         <w:rPr>
-          <w:rStyle w:val="Valori-skillChar"/>
+          <w:rStyle w:val="TestCrew-IT-skillChar"/>
         </w:rPr>
         <w:tab/>
       </w:r>
       <w:r>
         <w:rPr>
-          <w:rStyle w:val="Valori-niveau"/>
-        </w:rPr>
-        <w:t></w:t>
-      </w:r>
-      <w:r>
-        <w:rPr>
-          <w:rStyle w:val="Valori-niveau"/>
+          <w:rStyle w:val="TestCrew-IT-niveau"/>
+        </w:rPr>
+        <w:t></w:t>
+      </w:r>
+      <w:r>
+        <w:rPr>
+          <w:rStyle w:val="TestCrew-IT-niveau"/>
         </w:rPr>
         <w:t></w:t>
       </w:r>
@@ -315,7 +315,7 @@
     </w:p>
     <w:p>
       <w:pPr>
-        <w:pStyle w:val="Valori-blauw"/>
+        <w:pStyle w:val="TestCrew-IT-blauw"/>
         <w:keepNext/>
         <w:keepLines/>
         <w:tabs>
@@ -323,43 +323,43 @@
           <w:tab w:val="right" w:pos="3071"/>
         </w:tabs>
         <w:rPr>
-          <w:rStyle w:val="Valori-niveau"/>
-        </w:rPr>
-      </w:pPr>
-      <w:r>
-        <w:rPr>
-          <w:rStyle w:val="Valori-skillChar"/>
+          <w:rStyle w:val="TestCrew-IT-niveau"/>
+        </w:rPr>
+      </w:pPr>
+      <w:r>
+        <w:rPr>
+          <w:rStyle w:val="TestCrew-IT-skillChar"/>
         </w:rPr>
         <w:t>OpenID Connect, JWT</w:t>
       </w:r>
       <w:r>
         <w:rPr>
-          <w:rStyle w:val="Valori-skillChar"/>
+          <w:rStyle w:val="TestCrew-IT-skillChar"/>
         </w:rPr>
         <w:tab/>
       </w:r>
       <w:r>
         <w:rPr>
-          <w:rStyle w:val="Valori-niveau"/>
-        </w:rPr>
-        <w:t></w:t>
-      </w:r>
-      <w:r>
-        <w:rPr>
-          <w:rStyle w:val="Valori-niveau"/>
-        </w:rPr>
-        <w:t></w:t>
-      </w:r>
-      <w:r>
-        <w:rPr>
-          <w:rStyle w:val="Valori-niveau"/>
+          <w:rStyle w:val="TestCrew-IT-niveau"/>
+        </w:rPr>
+        <w:t></w:t>
+      </w:r>
+      <w:r>
+        <w:rPr>
+          <w:rStyle w:val="TestCrew-IT-niveau"/>
+        </w:rPr>
+        <w:t></w:t>
+      </w:r>
+      <w:r>
+        <w:rPr>
+          <w:rStyle w:val="TestCrew-IT-niveau"/>
         </w:rPr>
         <w:t></w:t>
       </w:r>
     </w:p>
     <w:p>
       <w:pPr>
-        <w:pStyle w:val="Valori-blauw"/>
+        <w:pStyle w:val="TestCrew-IT-blauw"/>
         <w:keepNext/>
         <w:keepLines/>
         <w:tabs>
@@ -367,43 +367,43 @@
           <w:tab w:val="right" w:pos="3071"/>
         </w:tabs>
         <w:rPr>
-          <w:rStyle w:val="Valori-niveau"/>
-        </w:rPr>
-      </w:pPr>
-      <w:r>
-        <w:rPr>
-          <w:rStyle w:val="Valori-skillChar"/>
+          <w:rStyle w:val="TestCrew-IT-niveau"/>
+        </w:rPr>
+      </w:pPr>
+      <w:r>
+        <w:rPr>
+          <w:rStyle w:val="TestCrew-IT-skillChar"/>
         </w:rPr>
         <w:t>React, LiT-HTML</w:t>
       </w:r>
       <w:r>
         <w:rPr>
-          <w:rStyle w:val="Valori-skillChar"/>
+          <w:rStyle w:val="TestCrew-IT-skillChar"/>
         </w:rPr>
         <w:tab/>
       </w:r>
       <w:r>
         <w:rPr>
-          <w:rStyle w:val="Valori-niveau"/>
-        </w:rPr>
-        <w:t></w:t>
-      </w:r>
-      <w:r>
-        <w:rPr>
-          <w:rStyle w:val="Valori-niveau"/>
-        </w:rPr>
-        <w:t></w:t>
-      </w:r>
-      <w:r>
-        <w:rPr>
-          <w:rStyle w:val="Valori-niveau"/>
+          <w:rStyle w:val="TestCrew-IT-niveau"/>
+        </w:rPr>
+        <w:t></w:t>
+      </w:r>
+      <w:r>
+        <w:rPr>
+          <w:rStyle w:val="TestCrew-IT-niveau"/>
+        </w:rPr>
+        <w:t></w:t>
+      </w:r>
+      <w:r>
+        <w:rPr>
+          <w:rStyle w:val="TestCrew-IT-niveau"/>
         </w:rPr>
         <w:t></w:t>
       </w:r>
     </w:p>
     <w:p>
       <w:pPr>
-        <w:pStyle w:val="Valori-blauw"/>
+        <w:pStyle w:val="TestCrew-IT-blauw"/>
         <w:keepNext/>
         <w:keepLines/>
         <w:tabs>
@@ -411,43 +411,43 @@
           <w:tab w:val="right" w:pos="3071"/>
         </w:tabs>
         <w:rPr>
-          <w:rStyle w:val="Valori-niveau"/>
-        </w:rPr>
-      </w:pPr>
-      <w:r>
-        <w:rPr>
-          <w:rStyle w:val="Valori-skillChar"/>
+          <w:rStyle w:val="TestCrew-IT-niveau"/>
+        </w:rPr>
+      </w:pPr>
+      <w:r>
+        <w:rPr>
+          <w:rStyle w:val="TestCrew-IT-skillChar"/>
         </w:rPr>
         <w:t>ReactiveX, RxJava</w:t>
       </w:r>
       <w:r>
         <w:rPr>
-          <w:rStyle w:val="Valori-skillChar"/>
+          <w:rStyle w:val="TestCrew-IT-skillChar"/>
         </w:rPr>
         <w:tab/>
       </w:r>
       <w:r>
         <w:rPr>
-          <w:rStyle w:val="Valori-niveau"/>
-        </w:rPr>
-        <w:t></w:t>
-      </w:r>
-      <w:r>
-        <w:rPr>
-          <w:rStyle w:val="Valori-niveau"/>
-        </w:rPr>
-        <w:t></w:t>
-      </w:r>
-      <w:r>
-        <w:rPr>
-          <w:rStyle w:val="Valori-niveau"/>
+          <w:rStyle w:val="TestCrew-IT-niveau"/>
+        </w:rPr>
+        <w:t></w:t>
+      </w:r>
+      <w:r>
+        <w:rPr>
+          <w:rStyle w:val="TestCrew-IT-niveau"/>
+        </w:rPr>
+        <w:t></w:t>
+      </w:r>
+      <w:r>
+        <w:rPr>
+          <w:rStyle w:val="TestCrew-IT-niveau"/>
         </w:rPr>
         <w:t></w:t>
       </w:r>
     </w:p>
     <w:p>
       <w:pPr>
-        <w:pStyle w:val="Valori-blauw"/>
+        <w:pStyle w:val="TestCrew-IT-blauw"/>
         <w:keepNext/>
         <w:keepLines/>
         <w:tabs>
@@ -455,79 +455,79 @@
           <w:tab w:val="right" w:pos="3071"/>
         </w:tabs>
         <w:rPr>
-          <w:rStyle w:val="Valori-niveau"/>
-        </w:rPr>
-      </w:pPr>
-      <w:r>
-        <w:rPr>
-          <w:rStyle w:val="Valori-skillChar"/>
+          <w:rStyle w:val="TestCrew-IT-niveau"/>
+        </w:rPr>
+      </w:pPr>
+      <w:r>
+        <w:rPr>
+          <w:rStyle w:val="TestCrew-IT-skillChar"/>
         </w:rPr>
         <w:t>REST, JAX-WS</w:t>
       </w:r>
       <w:r>
         <w:rPr>
-          <w:rStyle w:val="Valori-skillChar"/>
+          <w:rStyle w:val="TestCrew-IT-skillChar"/>
         </w:rPr>
         <w:tab/>
       </w:r>
       <w:r>
         <w:rPr>
-          <w:rStyle w:val="Valori-niveau"/>
-        </w:rPr>
-        <w:t></w:t>
-      </w:r>
-      <w:r>
-        <w:rPr>
-          <w:rStyle w:val="Valori-niveau"/>
-        </w:rPr>
-        <w:t></w:t>
-      </w:r>
-      <w:r>
-        <w:rPr>
-          <w:rStyle w:val="Valori-niveau"/>
+          <w:rStyle w:val="TestCrew-IT-niveau"/>
+        </w:rPr>
+        <w:t></w:t>
+      </w:r>
+      <w:r>
+        <w:rPr>
+          <w:rStyle w:val="TestCrew-IT-niveau"/>
+        </w:rPr>
+        <w:t></w:t>
+      </w:r>
+      <w:r>
+        <w:rPr>
+          <w:rStyle w:val="TestCrew-IT-niveau"/>
         </w:rPr>
         <w:t></w:t>
       </w:r>
     </w:p>
     <w:p>
       <w:pPr>
-        <w:pStyle w:val="Valori-blauw"/>
+        <w:pStyle w:val="TestCrew-IT-blauw"/>
         <w:keepLines/>
         <w:tabs>
           <w:tab w:val="clear" w:pos="2835"/>
           <w:tab w:val="right" w:pos="3071"/>
         </w:tabs>
         <w:rPr>
-          <w:rStyle w:val="Valori-niveau"/>
-        </w:rPr>
-      </w:pPr>
-      <w:r>
-        <w:rPr>
-          <w:rStyle w:val="Valori-skillChar"/>
+          <w:rStyle w:val="TestCrew-IT-niveau"/>
+        </w:rPr>
+      </w:pPr>
+      <w:r>
+        <w:rPr>
+          <w:rStyle w:val="TestCrew-IT-skillChar"/>
         </w:rPr>
         <w:t>Security, SSL, certificaten</w:t>
       </w:r>
       <w:r>
         <w:rPr>
-          <w:rStyle w:val="Valori-skillChar"/>
+          <w:rStyle w:val="TestCrew-IT-skillChar"/>
         </w:rPr>
         <w:tab/>
       </w:r>
       <w:r>
         <w:rPr>
-          <w:rStyle w:val="Valori-niveau"/>
-        </w:rPr>
-        <w:t></w:t>
-      </w:r>
-      <w:r>
-        <w:rPr>
-          <w:rStyle w:val="Valori-niveau"/>
-        </w:rPr>
-        <w:t></w:t>
-      </w:r>
-      <w:r>
-        <w:rPr>
-          <w:rStyle w:val="Valori-niveau"/>
+          <w:rStyle w:val="TestCrew-IT-niveau"/>
+        </w:rPr>
+        <w:t></w:t>
+      </w:r>
+      <w:r>
+        <w:rPr>
+          <w:rStyle w:val="TestCrew-IT-niveau"/>
+        </w:rPr>
+        <w:t></w:t>
+      </w:r>
+      <w:r>
+        <w:rPr>
+          <w:rStyle w:val="TestCrew-IT-niveau"/>
         </w:rPr>
         <w:t></w:t>
       </w:r>
@@ -542,7 +542,7 @@
     </w:p>
     <w:p>
       <w:pPr>
-        <w:pStyle w:val="Valori-blauw"/>
+        <w:pStyle w:val="TestCrew-IT-blauw"/>
         <w:keepNext/>
         <w:keepLines/>
         <w:tabs>
@@ -550,73 +550,73 @@
           <w:tab w:val="right" w:pos="3071"/>
         </w:tabs>
         <w:rPr>
-          <w:rStyle w:val="Valori-niveau"/>
-        </w:rPr>
-      </w:pPr>
-      <w:r>
-        <w:rPr>
-          <w:rStyle w:val="Valori-skillChar"/>
+          <w:rStyle w:val="TestCrew-IT-niveau"/>
+        </w:rPr>
+      </w:pPr>
+      <w:r>
+        <w:rPr>
+          <w:rStyle w:val="TestCrew-IT-skillChar"/>
         </w:rPr>
         <w:t>Oracle, DB2, SQL Server</w:t>
       </w:r>
       <w:r>
         <w:rPr>
-          <w:rStyle w:val="Valori-skillChar"/>
+          <w:rStyle w:val="TestCrew-IT-skillChar"/>
         </w:rPr>
         <w:tab/>
       </w:r>
       <w:r>
         <w:rPr>
-          <w:rStyle w:val="Valori-niveau"/>
-        </w:rPr>
-        <w:t></w:t>
-      </w:r>
-      <w:r>
-        <w:rPr>
-          <w:rStyle w:val="Valori-niveau"/>
-        </w:rPr>
-        <w:t></w:t>
-      </w:r>
-      <w:r>
-        <w:rPr>
-          <w:rStyle w:val="Valori-niveau"/>
+          <w:rStyle w:val="TestCrew-IT-niveau"/>
+        </w:rPr>
+        <w:t></w:t>
+      </w:r>
+      <w:r>
+        <w:rPr>
+          <w:rStyle w:val="TestCrew-IT-niveau"/>
+        </w:rPr>
+        <w:t></w:t>
+      </w:r>
+      <w:r>
+        <w:rPr>
+          <w:rStyle w:val="TestCrew-IT-niveau"/>
         </w:rPr>
         <w:t></w:t>
       </w:r>
     </w:p>
     <w:p>
       <w:pPr>
-        <w:pStyle w:val="Valori-blauw"/>
+        <w:pStyle w:val="TestCrew-IT-blauw"/>
         <w:keepLines/>
         <w:tabs>
           <w:tab w:val="clear" w:pos="2835"/>
           <w:tab w:val="right" w:pos="3071"/>
         </w:tabs>
         <w:rPr>
-          <w:rStyle w:val="Valori-niveau"/>
-        </w:rPr>
-      </w:pPr>
-      <w:r>
-        <w:rPr>
-          <w:rStyle w:val="Valori-skillChar"/>
+          <w:rStyle w:val="TestCrew-IT-niveau"/>
+        </w:rPr>
+      </w:pPr>
+      <w:r>
+        <w:rPr>
+          <w:rStyle w:val="TestCrew-IT-skillChar"/>
         </w:rPr>
         <w:t>MongoDB</w:t>
       </w:r>
       <w:r>
         <w:rPr>
-          <w:rStyle w:val="Valori-skillChar"/>
+          <w:rStyle w:val="TestCrew-IT-skillChar"/>
         </w:rPr>
         <w:tab/>
       </w:r>
       <w:r>
         <w:rPr>
-          <w:rStyle w:val="Valori-niveau"/>
-        </w:rPr>
-        <w:t></w:t>
-      </w:r>
-      <w:r>
-        <w:rPr>
-          <w:rStyle w:val="Valori-niveau"/>
+          <w:rStyle w:val="TestCrew-IT-niveau"/>
+        </w:rPr>
+        <w:t></w:t>
+      </w:r>
+      <w:r>
+        <w:rPr>
+          <w:rStyle w:val="TestCrew-IT-niveau"/>
         </w:rPr>
         <w:t></w:t>
       </w:r>
@@ -631,7 +631,7 @@
     </w:p>
     <w:p>
       <w:pPr>
-        <w:pStyle w:val="Valori-blauw"/>
+        <w:pStyle w:val="TestCrew-IT-blauw"/>
         <w:keepNext/>
         <w:keepLines/>
         <w:tabs>
@@ -639,73 +639,73 @@
           <w:tab w:val="right" w:pos="3071"/>
         </w:tabs>
         <w:rPr>
-          <w:rStyle w:val="Valori-niveau"/>
-        </w:rPr>
-      </w:pPr>
-      <w:r>
-        <w:rPr>
-          <w:rStyle w:val="Valori-skillChar"/>
+          <w:rStyle w:val="TestCrew-IT-niveau"/>
+        </w:rPr>
+      </w:pPr>
+      <w:r>
+        <w:rPr>
+          <w:rStyle w:val="TestCrew-IT-skillChar"/>
         </w:rPr>
         <w:t>Azure DevOps</w:t>
       </w:r>
       <w:r>
         <w:rPr>
-          <w:rStyle w:val="Valori-skillChar"/>
+          <w:rStyle w:val="TestCrew-IT-skillChar"/>
         </w:rPr>
         <w:tab/>
       </w:r>
       <w:r>
         <w:rPr>
-          <w:rStyle w:val="Valori-niveau"/>
-        </w:rPr>
-        <w:t></w:t>
-      </w:r>
-      <w:r>
-        <w:rPr>
-          <w:rStyle w:val="Valori-niveau"/>
-        </w:rPr>
-        <w:t></w:t>
-      </w:r>
-      <w:r>
-        <w:rPr>
-          <w:rStyle w:val="Valori-niveau"/>
+          <w:rStyle w:val="TestCrew-IT-niveau"/>
+        </w:rPr>
+        <w:t></w:t>
+      </w:r>
+      <w:r>
+        <w:rPr>
+          <w:rStyle w:val="TestCrew-IT-niveau"/>
+        </w:rPr>
+        <w:t></w:t>
+      </w:r>
+      <w:r>
+        <w:rPr>
+          <w:rStyle w:val="TestCrew-IT-niveau"/>
         </w:rPr>
         <w:t></w:t>
       </w:r>
     </w:p>
     <w:p>
       <w:pPr>
-        <w:pStyle w:val="Valori-blauw"/>
+        <w:pStyle w:val="TestCrew-IT-blauw"/>
         <w:keepLines/>
         <w:tabs>
           <w:tab w:val="clear" w:pos="2835"/>
           <w:tab w:val="right" w:pos="3071"/>
         </w:tabs>
         <w:rPr>
-          <w:rStyle w:val="Valori-niveau"/>
-        </w:rPr>
-      </w:pPr>
-      <w:r>
-        <w:rPr>
-          <w:rStyle w:val="Valori-skillChar"/>
+          <w:rStyle w:val="TestCrew-IT-niveau"/>
+        </w:rPr>
+      </w:pPr>
+      <w:r>
+        <w:rPr>
+          <w:rStyle w:val="TestCrew-IT-skillChar"/>
         </w:rPr>
         <w:t>JMS, WebSphere-MQ</w:t>
       </w:r>
       <w:r>
         <w:rPr>
-          <w:rStyle w:val="Valori-skillChar"/>
+          <w:rStyle w:val="TestCrew-IT-skillChar"/>
         </w:rPr>
         <w:tab/>
       </w:r>
       <w:r>
         <w:rPr>
-          <w:rStyle w:val="Valori-niveau"/>
-        </w:rPr>
-        <w:t></w:t>
-      </w:r>
-      <w:r>
-        <w:rPr>
-          <w:rStyle w:val="Valori-niveau"/>
+          <w:rStyle w:val="TestCrew-IT-niveau"/>
+        </w:rPr>
+        <w:t></w:t>
+      </w:r>
+      <w:r>
+        <w:rPr>
+          <w:rStyle w:val="TestCrew-IT-niveau"/>
         </w:rPr>
         <w:t></w:t>
       </w:r>
@@ -720,7 +720,7 @@
     </w:p>
     <w:p>
       <w:pPr>
-        <w:pStyle w:val="Valori-blauw"/>
+        <w:pStyle w:val="TestCrew-IT-blauw"/>
         <w:keepNext/>
         <w:keepLines/>
         <w:tabs>
@@ -728,43 +728,43 @@
           <w:tab w:val="right" w:pos="3071"/>
         </w:tabs>
         <w:rPr>
-          <w:rStyle w:val="Valori-niveau"/>
-        </w:rPr>
-      </w:pPr>
-      <w:r>
-        <w:rPr>
-          <w:rStyle w:val="Valori-skillChar"/>
+          <w:rStyle w:val="TestCrew-IT-niveau"/>
+        </w:rPr>
+      </w:pPr>
+      <w:r>
+        <w:rPr>
+          <w:rStyle w:val="TestCrew-IT-skillChar"/>
         </w:rPr>
         <w:t>Docker</w:t>
       </w:r>
       <w:r>
         <w:rPr>
-          <w:rStyle w:val="Valori-skillChar"/>
+          <w:rStyle w:val="TestCrew-IT-skillChar"/>
         </w:rPr>
         <w:tab/>
       </w:r>
       <w:r>
         <w:rPr>
-          <w:rStyle w:val="Valori-niveau"/>
-        </w:rPr>
-        <w:t></w:t>
-      </w:r>
-      <w:r>
-        <w:rPr>
-          <w:rStyle w:val="Valori-niveau"/>
-        </w:rPr>
-        <w:t></w:t>
-      </w:r>
-      <w:r>
-        <w:rPr>
-          <w:rStyle w:val="Valori-niveau"/>
+          <w:rStyle w:val="TestCrew-IT-niveau"/>
+        </w:rPr>
+        <w:t></w:t>
+      </w:r>
+      <w:r>
+        <w:rPr>
+          <w:rStyle w:val="TestCrew-IT-niveau"/>
+        </w:rPr>
+        <w:t></w:t>
+      </w:r>
+      <w:r>
+        <w:rPr>
+          <w:rStyle w:val="TestCrew-IT-niveau"/>
         </w:rPr>
         <w:t></w:t>
       </w:r>
     </w:p>
     <w:p>
       <w:pPr>
-        <w:pStyle w:val="Valori-blauw"/>
+        <w:pStyle w:val="TestCrew-IT-blauw"/>
         <w:keepNext/>
         <w:keepLines/>
         <w:tabs>
@@ -772,43 +772,43 @@
           <w:tab w:val="right" w:pos="3071"/>
         </w:tabs>
         <w:rPr>
-          <w:rStyle w:val="Valori-niveau"/>
-        </w:rPr>
-      </w:pPr>
-      <w:r>
-        <w:rPr>
-          <w:rStyle w:val="Valori-skillChar"/>
+          <w:rStyle w:val="TestCrew-IT-niveau"/>
+        </w:rPr>
+      </w:pPr>
+      <w:r>
+        <w:rPr>
+          <w:rStyle w:val="TestCrew-IT-skillChar"/>
         </w:rPr>
         <w:t>Git, GitHub, Subversion</w:t>
       </w:r>
       <w:r>
         <w:rPr>
-          <w:rStyle w:val="Valori-skillChar"/>
+          <w:rStyle w:val="TestCrew-IT-skillChar"/>
         </w:rPr>
         <w:tab/>
       </w:r>
       <w:r>
         <w:rPr>
-          <w:rStyle w:val="Valori-niveau"/>
-        </w:rPr>
-        <w:t></w:t>
-      </w:r>
-      <w:r>
-        <w:rPr>
-          <w:rStyle w:val="Valori-niveau"/>
-        </w:rPr>
-        <w:t></w:t>
-      </w:r>
-      <w:r>
-        <w:rPr>
-          <w:rStyle w:val="Valori-niveau"/>
+          <w:rStyle w:val="TestCrew-IT-niveau"/>
+        </w:rPr>
+        <w:t></w:t>
+      </w:r>
+      <w:r>
+        <w:rPr>
+          <w:rStyle w:val="TestCrew-IT-niveau"/>
+        </w:rPr>
+        <w:t></w:t>
+      </w:r>
+      <w:r>
+        <w:rPr>
+          <w:rStyle w:val="TestCrew-IT-niveau"/>
         </w:rPr>
         <w:t></w:t>
       </w:r>
     </w:p>
     <w:p>
       <w:pPr>
-        <w:pStyle w:val="Valori-blauw"/>
+        <w:pStyle w:val="TestCrew-IT-blauw"/>
         <w:keepNext/>
         <w:keepLines/>
         <w:tabs>
@@ -816,43 +816,43 @@
           <w:tab w:val="right" w:pos="3071"/>
         </w:tabs>
         <w:rPr>
-          <w:rStyle w:val="Valori-niveau"/>
-        </w:rPr>
-      </w:pPr>
-      <w:r>
-        <w:rPr>
-          <w:rStyle w:val="Valori-skillChar"/>
+          <w:rStyle w:val="TestCrew-IT-niveau"/>
+        </w:rPr>
+      </w:pPr>
+      <w:r>
+        <w:rPr>
+          <w:rStyle w:val="TestCrew-IT-skillChar"/>
         </w:rPr>
         <w:t>Maven</w:t>
       </w:r>
       <w:r>
         <w:rPr>
-          <w:rStyle w:val="Valori-skillChar"/>
+          <w:rStyle w:val="TestCrew-IT-skillChar"/>
         </w:rPr>
         <w:tab/>
       </w:r>
       <w:r>
         <w:rPr>
-          <w:rStyle w:val="Valori-niveau"/>
-        </w:rPr>
-        <w:t></w:t>
-      </w:r>
-      <w:r>
-        <w:rPr>
-          <w:rStyle w:val="Valori-niveau"/>
-        </w:rPr>
-        <w:t></w:t>
-      </w:r>
-      <w:r>
-        <w:rPr>
-          <w:rStyle w:val="Valori-niveau"/>
+          <w:rStyle w:val="TestCrew-IT-niveau"/>
+        </w:rPr>
+        <w:t></w:t>
+      </w:r>
+      <w:r>
+        <w:rPr>
+          <w:rStyle w:val="TestCrew-IT-niveau"/>
+        </w:rPr>
+        <w:t></w:t>
+      </w:r>
+      <w:r>
+        <w:rPr>
+          <w:rStyle w:val="TestCrew-IT-niveau"/>
         </w:rPr>
         <w:t></w:t>
       </w:r>
     </w:p>
     <w:p>
       <w:pPr>
-        <w:pStyle w:val="Valori-blauw"/>
+        <w:pStyle w:val="TestCrew-IT-blauw"/>
         <w:keepNext/>
         <w:keepLines/>
         <w:tabs>
@@ -860,43 +860,43 @@
           <w:tab w:val="right" w:pos="3071"/>
         </w:tabs>
         <w:rPr>
-          <w:rStyle w:val="Valori-niveau"/>
-        </w:rPr>
-      </w:pPr>
-      <w:r>
-        <w:rPr>
-          <w:rStyle w:val="Valori-skillChar"/>
+          <w:rStyle w:val="TestCrew-IT-niveau"/>
+        </w:rPr>
+      </w:pPr>
+      <w:r>
+        <w:rPr>
+          <w:rStyle w:val="TestCrew-IT-skillChar"/>
         </w:rPr>
         <w:t>Redux, RXJS, MobX</w:t>
       </w:r>
       <w:r>
         <w:rPr>
-          <w:rStyle w:val="Valori-skillChar"/>
+          <w:rStyle w:val="TestCrew-IT-skillChar"/>
         </w:rPr>
         <w:tab/>
       </w:r>
       <w:r>
         <w:rPr>
-          <w:rStyle w:val="Valori-niveau"/>
-        </w:rPr>
-        <w:t></w:t>
-      </w:r>
-      <w:r>
-        <w:rPr>
-          <w:rStyle w:val="Valori-niveau"/>
-        </w:rPr>
-        <w:t></w:t>
-      </w:r>
-      <w:r>
-        <w:rPr>
-          <w:rStyle w:val="Valori-niveau"/>
+          <w:rStyle w:val="TestCrew-IT-niveau"/>
+        </w:rPr>
+        <w:t></w:t>
+      </w:r>
+      <w:r>
+        <w:rPr>
+          <w:rStyle w:val="TestCrew-IT-niveau"/>
+        </w:rPr>
+        <w:t></w:t>
+      </w:r>
+      <w:r>
+        <w:rPr>
+          <w:rStyle w:val="TestCrew-IT-niveau"/>
         </w:rPr>
         <w:t></w:t>
       </w:r>
     </w:p>
     <w:p>
       <w:pPr>
-        <w:pStyle w:val="Valori-blauw"/>
+        <w:pStyle w:val="TestCrew-IT-blauw"/>
         <w:keepNext/>
         <w:keepLines/>
         <w:tabs>
@@ -904,43 +904,43 @@
           <w:tab w:val="right" w:pos="3071"/>
         </w:tabs>
         <w:rPr>
-          <w:rStyle w:val="Valori-niveau"/>
-        </w:rPr>
-      </w:pPr>
-      <w:r>
-        <w:rPr>
-          <w:rStyle w:val="Valori-skillChar"/>
+          <w:rStyle w:val="TestCrew-IT-niveau"/>
+        </w:rPr>
+      </w:pPr>
+      <w:r>
+        <w:rPr>
+          <w:rStyle w:val="TestCrew-IT-skillChar"/>
         </w:rPr>
         <w:t>Spring Boot</w:t>
       </w:r>
       <w:r>
         <w:rPr>
-          <w:rStyle w:val="Valori-skillChar"/>
+          <w:rStyle w:val="TestCrew-IT-skillChar"/>
         </w:rPr>
         <w:tab/>
       </w:r>
       <w:r>
         <w:rPr>
-          <w:rStyle w:val="Valori-niveau"/>
-        </w:rPr>
-        <w:t></w:t>
-      </w:r>
-      <w:r>
-        <w:rPr>
-          <w:rStyle w:val="Valori-niveau"/>
-        </w:rPr>
-        <w:t></w:t>
-      </w:r>
-      <w:r>
-        <w:rPr>
-          <w:rStyle w:val="Valori-niveau"/>
+          <w:rStyle w:val="TestCrew-IT-niveau"/>
+        </w:rPr>
+        <w:t></w:t>
+      </w:r>
+      <w:r>
+        <w:rPr>
+          <w:rStyle w:val="TestCrew-IT-niveau"/>
+        </w:rPr>
+        <w:t></w:t>
+      </w:r>
+      <w:r>
+        <w:rPr>
+          <w:rStyle w:val="TestCrew-IT-niveau"/>
         </w:rPr>
         <w:t></w:t>
       </w:r>
     </w:p>
     <w:p>
       <w:pPr>
-        <w:pStyle w:val="Valori-blauw"/>
+        <w:pStyle w:val="TestCrew-IT-blauw"/>
         <w:keepNext/>
         <w:keepLines/>
         <w:tabs>
@@ -948,43 +948,43 @@
           <w:tab w:val="right" w:pos="3071"/>
         </w:tabs>
         <w:rPr>
-          <w:rStyle w:val="Valori-niveau"/>
-        </w:rPr>
-      </w:pPr>
-      <w:r>
-        <w:rPr>
-          <w:rStyle w:val="Valori-skillChar"/>
+          <w:rStyle w:val="TestCrew-IT-niveau"/>
+        </w:rPr>
+      </w:pPr>
+      <w:r>
+        <w:rPr>
+          <w:rStyle w:val="TestCrew-IT-skillChar"/>
         </w:rPr>
         <w:t>Spring framework</w:t>
       </w:r>
       <w:r>
         <w:rPr>
-          <w:rStyle w:val="Valori-skillChar"/>
+          <w:rStyle w:val="TestCrew-IT-skillChar"/>
         </w:rPr>
         <w:tab/>
       </w:r>
       <w:r>
         <w:rPr>
-          <w:rStyle w:val="Valori-niveau"/>
-        </w:rPr>
-        <w:t></w:t>
-      </w:r>
-      <w:r>
-        <w:rPr>
-          <w:rStyle w:val="Valori-niveau"/>
-        </w:rPr>
-        <w:t></w:t>
-      </w:r>
-      <w:r>
-        <w:rPr>
-          <w:rStyle w:val="Valori-niveau"/>
+          <w:rStyle w:val="TestCrew-IT-niveau"/>
+        </w:rPr>
+        <w:t></w:t>
+      </w:r>
+      <w:r>
+        <w:rPr>
+          <w:rStyle w:val="TestCrew-IT-niveau"/>
+        </w:rPr>
+        <w:t></w:t>
+      </w:r>
+      <w:r>
+        <w:rPr>
+          <w:rStyle w:val="TestCrew-IT-niveau"/>
         </w:rPr>
         <w:t></w:t>
       </w:r>
     </w:p>
     <w:p>
       <w:pPr>
-        <w:pStyle w:val="Valori-blauw"/>
+        <w:pStyle w:val="TestCrew-IT-blauw"/>
         <w:keepNext/>
         <w:keepLines/>
         <w:tabs>
@@ -992,73 +992,73 @@
           <w:tab w:val="right" w:pos="3071"/>
         </w:tabs>
         <w:rPr>
-          <w:rStyle w:val="Valori-niveau"/>
-        </w:rPr>
-      </w:pPr>
-      <w:r>
-        <w:rPr>
-          <w:rStyle w:val="Valori-skillChar"/>
+          <w:rStyle w:val="TestCrew-IT-niveau"/>
+        </w:rPr>
+      </w:pPr>
+      <w:r>
+        <w:rPr>
+          <w:rStyle w:val="TestCrew-IT-skillChar"/>
         </w:rPr>
         <w:t>vert.x</w:t>
       </w:r>
       <w:r>
         <w:rPr>
-          <w:rStyle w:val="Valori-skillChar"/>
+          <w:rStyle w:val="TestCrew-IT-skillChar"/>
         </w:rPr>
         <w:tab/>
       </w:r>
       <w:r>
         <w:rPr>
-          <w:rStyle w:val="Valori-niveau"/>
-        </w:rPr>
-        <w:t></w:t>
-      </w:r>
-      <w:r>
-        <w:rPr>
-          <w:rStyle w:val="Valori-niveau"/>
-        </w:rPr>
-        <w:t></w:t>
-      </w:r>
-      <w:r>
-        <w:rPr>
-          <w:rStyle w:val="Valori-niveau"/>
+          <w:rStyle w:val="TestCrew-IT-niveau"/>
+        </w:rPr>
+        <w:t></w:t>
+      </w:r>
+      <w:r>
+        <w:rPr>
+          <w:rStyle w:val="TestCrew-IT-niveau"/>
+        </w:rPr>
+        <w:t></w:t>
+      </w:r>
+      <w:r>
+        <w:rPr>
+          <w:rStyle w:val="TestCrew-IT-niveau"/>
         </w:rPr>
         <w:t></w:t>
       </w:r>
     </w:p>
     <w:p>
       <w:pPr>
-        <w:pStyle w:val="Valori-blauw"/>
+        <w:pStyle w:val="TestCrew-IT-blauw"/>
         <w:keepLines/>
         <w:tabs>
           <w:tab w:val="clear" w:pos="2835"/>
           <w:tab w:val="right" w:pos="3071"/>
         </w:tabs>
         <w:rPr>
-          <w:rStyle w:val="Valori-niveau"/>
-        </w:rPr>
-      </w:pPr>
-      <w:r>
-        <w:rPr>
-          <w:rStyle w:val="Valori-skillChar"/>
+          <w:rStyle w:val="TestCrew-IT-niveau"/>
+        </w:rPr>
+      </w:pPr>
+      <w:r>
+        <w:rPr>
+          <w:rStyle w:val="TestCrew-IT-skillChar"/>
         </w:rPr>
         <w:t>JPA, Hibernate</w:t>
       </w:r>
       <w:r>
         <w:rPr>
-          <w:rStyle w:val="Valori-skillChar"/>
+          <w:rStyle w:val="TestCrew-IT-skillChar"/>
         </w:rPr>
         <w:tab/>
       </w:r>
       <w:r>
         <w:rPr>
-          <w:rStyle w:val="Valori-niveau"/>
-        </w:rPr>
-        <w:t></w:t>
-      </w:r>
-      <w:r>
-        <w:rPr>
-          <w:rStyle w:val="Valori-niveau"/>
+          <w:rStyle w:val="TestCrew-IT-niveau"/>
+        </w:rPr>
+        <w:t></w:t>
+      </w:r>
+      <w:r>
+        <w:rPr>
+          <w:rStyle w:val="TestCrew-IT-niveau"/>
         </w:rPr>
         <w:t></w:t>
       </w:r>
@@ -1073,7 +1073,7 @@
     </w:p>
     <w:p>
       <w:pPr>
-        <w:pStyle w:val="Valori-blauw"/>
+        <w:pStyle w:val="TestCrew-IT-blauw"/>
         <w:keepNext/>
         <w:keepLines/>
         <w:tabs>
@@ -1081,43 +1081,43 @@
           <w:tab w:val="right" w:pos="3071"/>
         </w:tabs>
         <w:rPr>
-          <w:rStyle w:val="Valori-niveau"/>
-        </w:rPr>
-      </w:pPr>
-      <w:r>
-        <w:rPr>
-          <w:rStyle w:val="Valori-skillChar"/>
+          <w:rStyle w:val="TestCrew-IT-niveau"/>
+        </w:rPr>
+      </w:pPr>
+      <w:r>
+        <w:rPr>
+          <w:rStyle w:val="TestCrew-IT-skillChar"/>
         </w:rPr>
         <w:t>HTML5, CSS, JavaScript</w:t>
       </w:r>
       <w:r>
         <w:rPr>
-          <w:rStyle w:val="Valori-skillChar"/>
+          <w:rStyle w:val="TestCrew-IT-skillChar"/>
         </w:rPr>
         <w:tab/>
       </w:r>
       <w:r>
         <w:rPr>
-          <w:rStyle w:val="Valori-niveau"/>
-        </w:rPr>
-        <w:t></w:t>
-      </w:r>
-      <w:r>
-        <w:rPr>
-          <w:rStyle w:val="Valori-niveau"/>
-        </w:rPr>
-        <w:t></w:t>
-      </w:r>
-      <w:r>
-        <w:rPr>
-          <w:rStyle w:val="Valori-niveau"/>
+          <w:rStyle w:val="TestCrew-IT-niveau"/>
+        </w:rPr>
+        <w:t></w:t>
+      </w:r>
+      <w:r>
+        <w:rPr>
+          <w:rStyle w:val="TestCrew-IT-niveau"/>
+        </w:rPr>
+        <w:t></w:t>
+      </w:r>
+      <w:r>
+        <w:rPr>
+          <w:rStyle w:val="TestCrew-IT-niveau"/>
         </w:rPr>
         <w:t></w:t>
       </w:r>
     </w:p>
     <w:p>
       <w:pPr>
-        <w:pStyle w:val="Valori-blauw"/>
+        <w:pStyle w:val="TestCrew-IT-blauw"/>
         <w:keepNext/>
         <w:keepLines/>
         <w:tabs>
@@ -1125,43 +1125,43 @@
           <w:tab w:val="right" w:pos="3071"/>
         </w:tabs>
         <w:rPr>
-          <w:rStyle w:val="Valori-niveau"/>
-        </w:rPr>
-      </w:pPr>
-      <w:r>
-        <w:rPr>
-          <w:rStyle w:val="Valori-skillChar"/>
+          <w:rStyle w:val="TestCrew-IT-niveau"/>
+        </w:rPr>
+      </w:pPr>
+      <w:r>
+        <w:rPr>
+          <w:rStyle w:val="TestCrew-IT-skillChar"/>
         </w:rPr>
         <w:t>Java, JEE</w:t>
       </w:r>
       <w:r>
         <w:rPr>
-          <w:rStyle w:val="Valori-skillChar"/>
+          <w:rStyle w:val="TestCrew-IT-skillChar"/>
         </w:rPr>
         <w:tab/>
       </w:r>
       <w:r>
         <w:rPr>
-          <w:rStyle w:val="Valori-niveau"/>
-        </w:rPr>
-        <w:t></w:t>
-      </w:r>
-      <w:r>
-        <w:rPr>
-          <w:rStyle w:val="Valori-niveau"/>
-        </w:rPr>
-        <w:t></w:t>
-      </w:r>
-      <w:r>
-        <w:rPr>
-          <w:rStyle w:val="Valori-niveau"/>
+          <w:rStyle w:val="TestCrew-IT-niveau"/>
+        </w:rPr>
+        <w:t></w:t>
+      </w:r>
+      <w:r>
+        <w:rPr>
+          <w:rStyle w:val="TestCrew-IT-niveau"/>
+        </w:rPr>
+        <w:t></w:t>
+      </w:r>
+      <w:r>
+        <w:rPr>
+          <w:rStyle w:val="TestCrew-IT-niveau"/>
         </w:rPr>
         <w:t></w:t>
       </w:r>
     </w:p>
     <w:p>
       <w:pPr>
-        <w:pStyle w:val="Valori-blauw"/>
+        <w:pStyle w:val="TestCrew-IT-blauw"/>
         <w:keepNext/>
         <w:keepLines/>
         <w:tabs>
@@ -1169,79 +1169,79 @@
           <w:tab w:val="right" w:pos="3071"/>
         </w:tabs>
         <w:rPr>
-          <w:rStyle w:val="Valori-niveau"/>
-        </w:rPr>
-      </w:pPr>
-      <w:r>
-        <w:rPr>
-          <w:rStyle w:val="Valori-skillChar"/>
+          <w:rStyle w:val="TestCrew-IT-niveau"/>
+        </w:rPr>
+      </w:pPr>
+      <w:r>
+        <w:rPr>
+          <w:rStyle w:val="TestCrew-IT-skillChar"/>
         </w:rPr>
         <w:t>Kotlin</w:t>
       </w:r>
       <w:r>
         <w:rPr>
-          <w:rStyle w:val="Valori-skillChar"/>
+          <w:rStyle w:val="TestCrew-IT-skillChar"/>
         </w:rPr>
         <w:tab/>
       </w:r>
       <w:r>
         <w:rPr>
-          <w:rStyle w:val="Valori-niveau"/>
-        </w:rPr>
-        <w:t></w:t>
-      </w:r>
-      <w:r>
-        <w:rPr>
-          <w:rStyle w:val="Valori-niveau"/>
-        </w:rPr>
-        <w:t></w:t>
-      </w:r>
-      <w:r>
-        <w:rPr>
-          <w:rStyle w:val="Valori-niveau"/>
+          <w:rStyle w:val="TestCrew-IT-niveau"/>
+        </w:rPr>
+        <w:t></w:t>
+      </w:r>
+      <w:r>
+        <w:rPr>
+          <w:rStyle w:val="TestCrew-IT-niveau"/>
+        </w:rPr>
+        <w:t></w:t>
+      </w:r>
+      <w:r>
+        <w:rPr>
+          <w:rStyle w:val="TestCrew-IT-niveau"/>
         </w:rPr>
         <w:t></w:t>
       </w:r>
     </w:p>
     <w:p>
       <w:pPr>
-        <w:pStyle w:val="Valori-blauw"/>
+        <w:pStyle w:val="TestCrew-IT-blauw"/>
         <w:keepLines/>
         <w:tabs>
           <w:tab w:val="clear" w:pos="2835"/>
           <w:tab w:val="right" w:pos="3071"/>
         </w:tabs>
         <w:rPr>
-          <w:rStyle w:val="Valori-niveau"/>
-        </w:rPr>
-      </w:pPr>
-      <w:r>
-        <w:rPr>
-          <w:rStyle w:val="Valori-skillChar"/>
+          <w:rStyle w:val="TestCrew-IT-niveau"/>
+        </w:rPr>
+      </w:pPr>
+      <w:r>
+        <w:rPr>
+          <w:rStyle w:val="TestCrew-IT-skillChar"/>
         </w:rPr>
         <w:t>XSL, XSD, Schematron</w:t>
       </w:r>
       <w:r>
         <w:rPr>
-          <w:rStyle w:val="Valori-skillChar"/>
+          <w:rStyle w:val="TestCrew-IT-skillChar"/>
         </w:rPr>
         <w:tab/>
       </w:r>
       <w:r>
         <w:rPr>
-          <w:rStyle w:val="Valori-niveau"/>
-        </w:rPr>
-        <w:t></w:t>
-      </w:r>
-      <w:r>
-        <w:rPr>
-          <w:rStyle w:val="Valori-niveau"/>
-        </w:rPr>
-        <w:t></w:t>
-      </w:r>
-      <w:r>
-        <w:rPr>
-          <w:rStyle w:val="Valori-niveau"/>
+          <w:rStyle w:val="TestCrew-IT-niveau"/>
+        </w:rPr>
+        <w:t></w:t>
+      </w:r>
+      <w:r>
+        <w:rPr>
+          <w:rStyle w:val="TestCrew-IT-niveau"/>
+        </w:rPr>
+        <w:t></w:t>
+      </w:r>
+      <w:r>
+        <w:rPr>
+          <w:rStyle w:val="TestCrew-IT-niveau"/>
         </w:rPr>
         <w:t></w:t>
       </w:r>
@@ -1256,43 +1256,43 @@
     </w:p>
     <w:p>
       <w:pPr>
-        <w:pStyle w:val="Valori-blauw"/>
+        <w:pStyle w:val="TestCrew-IT-blauw"/>
         <w:keepLines/>
         <w:tabs>
           <w:tab w:val="clear" w:pos="2835"/>
           <w:tab w:val="right" w:pos="3071"/>
         </w:tabs>
         <w:rPr>
-          <w:rStyle w:val="Valori-niveau"/>
-        </w:rPr>
-      </w:pPr>
-      <w:r>
-        <w:rPr>
-          <w:rStyle w:val="Valori-skillChar"/>
+          <w:rStyle w:val="TestCrew-IT-niveau"/>
+        </w:rPr>
+      </w:pPr>
+      <w:r>
+        <w:rPr>
+          <w:rStyle w:val="TestCrew-IT-skillChar"/>
         </w:rPr>
         <w:t>SCRUM</w:t>
       </w:r>
       <w:r>
         <w:rPr>
-          <w:rStyle w:val="Valori-skillChar"/>
+          <w:rStyle w:val="TestCrew-IT-skillChar"/>
         </w:rPr>
         <w:tab/>
       </w:r>
       <w:r>
         <w:rPr>
-          <w:rStyle w:val="Valori-niveau"/>
-        </w:rPr>
-        <w:t></w:t>
-      </w:r>
-      <w:r>
-        <w:rPr>
-          <w:rStyle w:val="Valori-niveau"/>
-        </w:rPr>
-        <w:t></w:t>
-      </w:r>
-      <w:r>
-        <w:rPr>
-          <w:rStyle w:val="Valori-niveau"/>
+          <w:rStyle w:val="TestCrew-IT-niveau"/>
+        </w:rPr>
+        <w:t></w:t>
+      </w:r>
+      <w:r>
+        <w:rPr>
+          <w:rStyle w:val="TestCrew-IT-niveau"/>
+        </w:rPr>
+        <w:t></w:t>
+      </w:r>
+      <w:r>
+        <w:rPr>
+          <w:rStyle w:val="TestCrew-IT-niveau"/>
         </w:rPr>
         <w:t></w:t>
       </w:r>
@@ -1312,11 +1312,11 @@
     <w:p/>
     <w:p>
       <w:pPr>
-        <w:pStyle w:val="Valori-blauw"/>
-      </w:pPr>
-      <w:r>
-        <w:rPr>
-          <w:rStyle w:val="Valori-niveau"/>
+        <w:pStyle w:val="TestCrew-IT-blauw"/>
+      </w:pPr>
+      <w:r>
+        <w:rPr>
+          <w:rStyle w:val="TestCrew-IT-niveau"/>
         </w:rPr>
         <w:t xml:space="preserve"> </w:t>
       </w:r>
@@ -1325,19 +1325,19 @@
       </w:r>
       <w:r>
         <w:rPr>
-          <w:rStyle w:val="Valori-niveau"/>
+          <w:rStyle w:val="TestCrew-IT-niveau"/>
         </w:rPr>
         <w:t xml:space="preserve">     </w:t>
       </w:r>
       <w:r>
         <w:rPr>
-          <w:rStyle w:val="Valori-niveau"/>
-        </w:rPr>
-        <w:t></w:t>
-      </w:r>
-      <w:r>
-        <w:rPr>
-          <w:rStyle w:val="Valori-niveau"/>
+          <w:rStyle w:val="TestCrew-IT-niveau"/>
+        </w:rPr>
+        <w:t></w:t>
+      </w:r>
+      <w:r>
+        <w:rPr>
+          <w:rStyle w:val="TestCrew-IT-niveau"/>
         </w:rPr>
         <w:t xml:space="preserve"> </w:t>
       </w:r>
@@ -1346,25 +1346,25 @@
       </w:r>
       <w:r>
         <w:rPr>
-          <w:rStyle w:val="Valori-niveau"/>
+          <w:rStyle w:val="TestCrew-IT-niveau"/>
         </w:rPr>
         <w:t xml:space="preserve">    </w:t>
       </w:r>
       <w:r>
         <w:rPr>
-          <w:rStyle w:val="Valori-niveau"/>
-        </w:rPr>
-        <w:t></w:t>
-      </w:r>
-      <w:r>
-        <w:rPr>
-          <w:rStyle w:val="Valori-niveau"/>
-        </w:rPr>
-        <w:t></w:t>
-      </w:r>
-      <w:r>
-        <w:rPr>
-          <w:rStyle w:val="Valori-niveau"/>
+          <w:rStyle w:val="TestCrew-IT-niveau"/>
+        </w:rPr>
+        <w:t></w:t>
+      </w:r>
+      <w:r>
+        <w:rPr>
+          <w:rStyle w:val="TestCrew-IT-niveau"/>
+        </w:rPr>
+        <w:t></w:t>
+      </w:r>
+      <w:r>
+        <w:rPr>
+          <w:rStyle w:val="TestCrew-IT-niveau"/>
         </w:rPr>
         <w:t xml:space="preserve"> </w:t>
       </w:r>
@@ -1507,7 +1507,7 @@
           </w:tcPr>
           <w:p>
             <w:r>
-              <w:t>Valori</w:t>
+              <w:t>TestCrew-IT</w:t>
             </w:r>
           </w:p>
         </w:tc>
@@ -1808,7 +1808,7 @@
             </w:r>
             <w:r>
               <w:rPr>
-                <w:rStyle w:val="Valori-geel"/>
+                <w:rStyle w:val="TestCrew-IT-geel"/>
               </w:rPr>
               <w:t xml:space="preserve"> // </w:t>
             </w:r>
@@ -1849,7 +1849,7 @@
             </w:r>
             <w:r>
               <w:rPr>
-                <w:rStyle w:val="Valori-geel"/>
+                <w:rStyle w:val="TestCrew-IT-geel"/>
               </w:rPr>
               <w:t xml:space="preserve"> // </w:t>
             </w:r>
@@ -1963,7 +1963,7 @@
             </w:r>
             <w:r>
               <w:rPr>
-                <w:rStyle w:val="Valori-geel"/>
+                <w:rStyle w:val="TestCrew-IT-geel"/>
               </w:rPr>
               <w:t xml:space="preserve"> // </w:t>
             </w:r>
@@ -2004,7 +2004,7 @@
             </w:r>
             <w:r>
               <w:rPr>
-                <w:rStyle w:val="Valori-geel"/>
+                <w:rStyle w:val="TestCrew-IT-geel"/>
               </w:rPr>
               <w:t xml:space="preserve"> // </w:t>
             </w:r>
@@ -2079,7 +2079,7 @@
           </w:tcPr>
           <w:p>
             <w:pPr>
-              <w:pStyle w:val="Valori-blauw"/>
+              <w:pStyle w:val="TestCrew-IT-blauw"/>
             </w:pPr>
             <w:r>
               <w:t>01-2020 – heden</w:t>
@@ -2088,12 +2088,12 @@
           <w:p>
             <w:pPr>
               <w:rPr>
-                <w:rStyle w:val="Valori-geel"/>
+                <w:rStyle w:val="TestCrew-IT-geel"/>
               </w:rPr>
             </w:pPr>
             <w:r>
               <w:rPr>
-                <w:rStyle w:val="Valori-geel"/>
+                <w:rStyle w:val="TestCrew-IT-geel"/>
               </w:rPr>
               <w:t>Software DevOps</w:t>
             </w:r>
@@ -2101,7 +2101,7 @@
           <w:p>
             <w:r>
               <w:rPr>
-                <w:rStyle w:val="Valori-geel"/>
+                <w:rStyle w:val="TestCrew-IT-geel"/>
               </w:rPr>
               <w:t>Bank Mendes Gans</w:t>
             </w:r>
@@ -2130,7 +2130,7 @@
             </w:pPr>
             <w:r>
               <w:rPr>
-                <w:rStyle w:val="Valori-geel"/>
+                <w:rStyle w:val="TestCrew-IT-geel"/>
               </w:rPr>
               <w:t>Taken/werkzaamheden:</w:t>
             </w:r>
@@ -2163,7 +2163,7 @@
             </w:pPr>
             <w:r>
               <w:rPr>
-                <w:rStyle w:val="Valori-geel"/>
+                <w:rStyle w:val="TestCrew-IT-geel"/>
               </w:rPr>
               <w:t>Werkomgeving:</w:t>
             </w:r>
@@ -2182,7 +2182,7 @@
           </w:tcPr>
           <w:p>
             <w:pPr>
-              <w:pStyle w:val="Valori-blauw"/>
+              <w:pStyle w:val="TestCrew-IT-blauw"/>
             </w:pPr>
             <w:r>
               <w:t>01-2020 – 01-2021</w:t>
@@ -2191,12 +2191,12 @@
           <w:p>
             <w:pPr>
               <w:rPr>
-                <w:rStyle w:val="Valori-geel"/>
+                <w:rStyle w:val="TestCrew-IT-geel"/>
               </w:rPr>
             </w:pPr>
             <w:r>
               <w:rPr>
-                <w:rStyle w:val="Valori-geel"/>
+                <w:rStyle w:val="TestCrew-IT-geel"/>
               </w:rPr>
               <w:t>Software engineer</w:t>
             </w:r>
@@ -2204,9 +2204,9 @@
           <w:p>
             <w:r>
               <w:rPr>
-                <w:rStyle w:val="Valori-geel"/>
+                <w:rStyle w:val="TestCrew-IT-geel"/>
               </w:rPr>
-              <w:t>Valori</w:t>
+              <w:t>TestCrew-IT</w:t>
             </w:r>
           </w:p>
         </w:tc>
@@ -2233,14 +2233,14 @@
             </w:pPr>
             <w:r>
               <w:rPr>
-                <w:rStyle w:val="Valori-geel"/>
+                <w:rStyle w:val="TestCrew-IT-geel"/>
               </w:rPr>
               <w:t>Taken/werkzaamheden:</w:t>
             </w:r>
           </w:p>
           <w:p>
             <w:r>
-              <w:t>Rob maakte (geleid door zijn voorkeur voor een 'reactive' programmeerstijl) de ontwerpkeuzes voor technologie stack, UX-design, API en database model. Hij voerde alle werkzaamheden uit: bouw, tests, data conversie, packaging en deployment (Docker) en het inregelen van backups. Een aantal Valori-collega's hielp met testen.</w:t>
+              <w:t>Rob maakte (geleid door zijn voorkeur voor een 'reactive' programmeerstijl) de ontwerpkeuzes voor technologie stack, UX-design, API en database model. Hij voerde alle werkzaamheden uit: bouw, tests, data conversie, packaging en deployment (Docker) en het inregelen van backups. Een aantal TestCrew-IT-collega's hielp met testen.</w:t>
             </w:r>
           </w:p>
           <w:p>
@@ -2254,7 +2254,7 @@
             </w:pPr>
             <w:r>
               <w:rPr>
-                <w:rStyle w:val="Valori-geel"/>
+                <w:rStyle w:val="TestCrew-IT-geel"/>
               </w:rPr>
               <w:t>Resultaat:</w:t>
             </w:r>
@@ -2271,7 +2271,7 @@
           </w:p>
           <w:p>
             <w:r>
-              <w:t>De CVtool is momenteel de centrale plek voor alle cv's binnen Valori.</w:t>
+              <w:t>De CVtool is momenteel de centrale plek voor alle cv's binnen TestCrew-IT.</w:t>
             </w:r>
           </w:p>
           <w:p>
@@ -2280,7 +2280,7 @@
             </w:pPr>
             <w:r>
               <w:rPr>
-                <w:rStyle w:val="Valori-geel"/>
+                <w:rStyle w:val="TestCrew-IT-geel"/>
               </w:rPr>
               <w:lastRenderedPageBreak/>
               <w:t>Werkomgeving:</w:t>
@@ -2300,7 +2300,7 @@
           </w:tcPr>
           <w:p>
             <w:pPr>
-              <w:pStyle w:val="Valori-blauw"/>
+              <w:pStyle w:val="TestCrew-IT-blauw"/>
             </w:pPr>
             <w:r>
               <w:lastRenderedPageBreak/>
@@ -2310,12 +2310,12 @@
           <w:p>
             <w:pPr>
               <w:rPr>
-                <w:rStyle w:val="Valori-geel"/>
+                <w:rStyle w:val="TestCrew-IT-geel"/>
               </w:rPr>
             </w:pPr>
             <w:r>
               <w:rPr>
-                <w:rStyle w:val="Valori-geel"/>
+                <w:rStyle w:val="TestCrew-IT-geel"/>
               </w:rPr>
               <w:t>Tech lead</w:t>
             </w:r>
@@ -2323,7 +2323,7 @@
           <w:p>
             <w:r>
               <w:rPr>
-                <w:rStyle w:val="Valori-geel"/>
+                <w:rStyle w:val="TestCrew-IT-geel"/>
               </w:rPr>
               <w:t>Triodos Bank</w:t>
             </w:r>
@@ -2465,7 +2465,7 @@
             </w:pPr>
             <w:r>
               <w:rPr>
-                <w:rStyle w:val="Valori-geel"/>
+                <w:rStyle w:val="TestCrew-IT-geel"/>
               </w:rPr>
               <w:t>Werkomgeving:</w:t>
             </w:r>
@@ -2484,7 +2484,7 @@
           </w:tcPr>
           <w:p>
             <w:pPr>
-              <w:pStyle w:val="Valori-blauw"/>
+              <w:pStyle w:val="TestCrew-IT-blauw"/>
             </w:pPr>
             <w:r>
               <w:t>05-2013 – 02-2015</w:t>
@@ -2493,12 +2493,12 @@
           <w:p>
             <w:pPr>
               <w:rPr>
-                <w:rStyle w:val="Valori-geel"/>
+                <w:rStyle w:val="TestCrew-IT-geel"/>
               </w:rPr>
             </w:pPr>
             <w:r>
               <w:rPr>
-                <w:rStyle w:val="Valori-geel"/>
+                <w:rStyle w:val="TestCrew-IT-geel"/>
               </w:rPr>
               <w:t>Application Engineer</w:t>
             </w:r>
@@ -2506,7 +2506,7 @@
           <w:p>
             <w:r>
               <w:rPr>
-                <w:rStyle w:val="Valori-geel"/>
+                <w:rStyle w:val="TestCrew-IT-geel"/>
               </w:rPr>
               <w:t>Rabobank Nederland</w:t>
             </w:r>
@@ -2530,7 +2530,7 @@
             </w:pPr>
             <w:r>
               <w:rPr>
-                <w:rStyle w:val="Valori-geel"/>
+                <w:rStyle w:val="TestCrew-IT-geel"/>
               </w:rPr>
               <w:t>Taken/werkzaamheden:</w:t>
             </w:r>
@@ -2553,7 +2553,7 @@
             </w:pPr>
             <w:r>
               <w:rPr>
-                <w:rStyle w:val="Valori-geel"/>
+                <w:rStyle w:val="TestCrew-IT-geel"/>
               </w:rPr>
               <w:t>Werkomgeving:</w:t>
             </w:r>
@@ -2572,7 +2572,7 @@
           </w:tcPr>
           <w:p>
             <w:pPr>
-              <w:pStyle w:val="Valori-blauw"/>
+              <w:pStyle w:val="TestCrew-IT-blauw"/>
             </w:pPr>
             <w:r>
               <w:lastRenderedPageBreak/>
@@ -2582,12 +2582,12 @@
           <w:p>
             <w:pPr>
               <w:rPr>
-                <w:rStyle w:val="Valori-geel"/>
+                <w:rStyle w:val="TestCrew-IT-geel"/>
               </w:rPr>
             </w:pPr>
             <w:r>
               <w:rPr>
-                <w:rStyle w:val="Valori-geel"/>
+                <w:rStyle w:val="TestCrew-IT-geel"/>
               </w:rPr>
               <w:t>Software engineer</w:t>
             </w:r>
@@ -2595,7 +2595,7 @@
           <w:p>
             <w:r>
               <w:rPr>
-                <w:rStyle w:val="Valori-geel"/>
+                <w:rStyle w:val="TestCrew-IT-geel"/>
               </w:rPr>
               <w:t>ASR-Ardanta</w:t>
             </w:r>
@@ -2619,7 +2619,7 @@
             </w:pPr>
             <w:r>
               <w:rPr>
-                <w:rStyle w:val="Valori-geel"/>
+                <w:rStyle w:val="TestCrew-IT-geel"/>
               </w:rPr>
               <w:t>Werkomgeving:</w:t>
             </w:r>
@@ -2638,7 +2638,7 @@
           </w:tcPr>
           <w:p>
             <w:pPr>
-              <w:pStyle w:val="Valori-blauw"/>
+              <w:pStyle w:val="TestCrew-IT-blauw"/>
             </w:pPr>
             <w:r>
               <w:t>05-2012 – 01-2013</w:t>
@@ -2647,12 +2647,12 @@
           <w:p>
             <w:pPr>
               <w:rPr>
-                <w:rStyle w:val="Valori-geel"/>
+                <w:rStyle w:val="TestCrew-IT-geel"/>
               </w:rPr>
             </w:pPr>
             <w:r>
               <w:rPr>
-                <w:rStyle w:val="Valori-geel"/>
+                <w:rStyle w:val="TestCrew-IT-geel"/>
               </w:rPr>
               <w:t>Senior software developer</w:t>
             </w:r>
@@ -2660,7 +2660,7 @@
           <w:p>
             <w:r>
               <w:rPr>
-                <w:rStyle w:val="Valori-geel"/>
+                <w:rStyle w:val="TestCrew-IT-geel"/>
               </w:rPr>
               <w:t>Triodos Bank</w:t>
             </w:r>
@@ -2684,7 +2684,7 @@
             </w:pPr>
             <w:r>
               <w:rPr>
-                <w:rStyle w:val="Valori-geel"/>
+                <w:rStyle w:val="TestCrew-IT-geel"/>
               </w:rPr>
               <w:t>Taken/werkzaamheden:</w:t>
             </w:r>
@@ -2700,7 +2700,7 @@
             </w:pPr>
             <w:r>
               <w:rPr>
-                <w:rStyle w:val="Valori-geel"/>
+                <w:rStyle w:val="TestCrew-IT-geel"/>
               </w:rPr>
               <w:t>Werkomgeving:</w:t>
             </w:r>
@@ -2719,7 +2719,7 @@
           </w:tcPr>
           <w:p>
             <w:pPr>
-              <w:pStyle w:val="Valori-blauw"/>
+              <w:pStyle w:val="TestCrew-IT-blauw"/>
             </w:pPr>
             <w:r>
               <w:t>07-2009 – 05-2012</w:t>
@@ -2728,12 +2728,12 @@
           <w:p>
             <w:pPr>
               <w:rPr>
-                <w:rStyle w:val="Valori-geel"/>
+                <w:rStyle w:val="TestCrew-IT-geel"/>
               </w:rPr>
             </w:pPr>
             <w:r>
               <w:rPr>
-                <w:rStyle w:val="Valori-geel"/>
+                <w:rStyle w:val="TestCrew-IT-geel"/>
               </w:rPr>
               <w:t>Lead developer Java</w:t>
             </w:r>
@@ -2741,7 +2741,7 @@
           <w:p>
             <w:r>
               <w:rPr>
-                <w:rStyle w:val="Valori-geel"/>
+                <w:rStyle w:val="TestCrew-IT-geel"/>
               </w:rPr>
               <w:t>Het Kadaster</w:t>
             </w:r>
@@ -2765,7 +2765,7 @@
             </w:pPr>
             <w:r>
               <w:rPr>
-                <w:rStyle w:val="Valori-geel"/>
+                <w:rStyle w:val="TestCrew-IT-geel"/>
               </w:rPr>
               <w:t>Taken/werkzaamheden:</w:t>
             </w:r>
@@ -2865,7 +2865,7 @@
             </w:pPr>
             <w:r>
               <w:rPr>
-                <w:rStyle w:val="Valori-geel"/>
+                <w:rStyle w:val="TestCrew-IT-geel"/>
               </w:rPr>
               <w:t>Resultaat:</w:t>
             </w:r>
@@ -2881,7 +2881,7 @@
             </w:pPr>
             <w:r>
               <w:rPr>
-                <w:rStyle w:val="Valori-geel"/>
+                <w:rStyle w:val="TestCrew-IT-geel"/>
               </w:rPr>
               <w:t>Werkomgeving:</w:t>
             </w:r>
@@ -2904,7 +2904,7 @@
           </w:tcPr>
           <w:p>
             <w:pPr>
-              <w:pStyle w:val="Valori-blauw"/>
+              <w:pStyle w:val="TestCrew-IT-blauw"/>
             </w:pPr>
             <w:r>
               <w:lastRenderedPageBreak/>
@@ -2914,12 +2914,12 @@
           <w:p>
             <w:pPr>
               <w:rPr>
-                <w:rStyle w:val="Valori-geel"/>
+                <w:rStyle w:val="TestCrew-IT-geel"/>
               </w:rPr>
             </w:pPr>
             <w:r>
               <w:rPr>
-                <w:rStyle w:val="Valori-geel"/>
+                <w:rStyle w:val="TestCrew-IT-geel"/>
               </w:rPr>
               <w:t>Software developer</w:t>
             </w:r>
@@ -2927,7 +2927,7 @@
           <w:p>
             <w:r>
               <w:rPr>
-                <w:rStyle w:val="Valori-geel"/>
+                <w:rStyle w:val="TestCrew-IT-geel"/>
               </w:rPr>
               <w:t>Cerios, Devote, Logica, Nucletron</w:t>
             </w:r>
@@ -2979,7 +2979,7 @@
               </w:numPr>
             </w:pPr>
             <w:r>
-              <w:t>Valori - PM Dashboard (JavaFX)</w:t>
+              <w:t>TestCrew-IT - PM Dashboard (JavaFX)</w:t>
             </w:r>
           </w:p>
           <w:p>
@@ -3214,26 +3214,26 @@
           <w:jc w:val="center"/>
         </w:pPr>
         <w:r>
-          <w:t>Curriculum vitae van Valori</w:t>
+          <w:t>Curriculum vitae van TestCrew-IT</w:t>
         </w:r>
         <w:r>
           <w:rPr>
-            <w:rStyle w:val="Valori-geel"/>
+            <w:rStyle w:val="TestCrew-IT-geel"/>
           </w:rPr>
           <w:t xml:space="preserve"> // </w:t>
         </w:r>
         <w:r>
-          <w:t>Valori</w:t>
+          <w:t>TestCrew-IT</w:t>
         </w:r>
         <w:r>
           <w:rPr>
-            <w:rStyle w:val="Valori-geel"/>
+            <w:rStyle w:val="TestCrew-IT-geel"/>
           </w:rPr>
           <w:t xml:space="preserve"> // </w:t>
         </w:r>
         <w:r>
           <w:rPr>
-            <w:rStyle w:val="Valori-geel"/>
+            <w:rStyle w:val="TestCrew-IT-geel"/>
           </w:rPr>
           <w:tab/>
         </w:r>
@@ -3319,26 +3319,26 @@
           <w:jc w:val="center"/>
         </w:pPr>
         <w:r>
-          <w:t>Curriculum vitae van Valori</w:t>
+          <w:t>Curriculum vitae van TestCrew-IT</w:t>
         </w:r>
         <w:r>
           <w:rPr>
-            <w:rStyle w:val="Valori-geel"/>
+            <w:rStyle w:val="TestCrew-IT-geel"/>
           </w:rPr>
           <w:t xml:space="preserve"> // </w:t>
         </w:r>
         <w:r>
-          <w:t>Valori</w:t>
+          <w:t>TestCrew-IT</w:t>
         </w:r>
         <w:r>
           <w:rPr>
-            <w:rStyle w:val="Valori-geel"/>
+            <w:rStyle w:val="TestCrew-IT-geel"/>
           </w:rPr>
           <w:t xml:space="preserve"> // </w:t>
         </w:r>
         <w:r>
           <w:rPr>
-            <w:rStyle w:val="Valori-geel"/>
+            <w:rStyle w:val="TestCrew-IT-geel"/>
           </w:rPr>
           <w:tab/>
         </w:r>
@@ -3456,7 +3456,7 @@
             <a:graphicData uri="http://schemas.openxmlformats.org/drawingml/2006/picture">
               <pic:pic xmlns:pic="http://schemas.openxmlformats.org/drawingml/2006/picture">
                 <pic:nvPicPr>
-                  <pic:cNvPr id="1" name="Valori - digitaal gebruik.jpg"/>
+                  <pic:cNvPr id="1" name="TestCrew-IT - digitaal gebruik.jpg"/>
                   <pic:cNvPicPr/>
                 </pic:nvPicPr>
                 <pic:blipFill>
@@ -3652,7 +3652,7 @@
             <a:graphicData uri="http://schemas.openxmlformats.org/drawingml/2006/picture">
               <pic:pic xmlns:pic="http://schemas.openxmlformats.org/drawingml/2006/picture">
                 <pic:nvPicPr>
-                  <pic:cNvPr id="1" name="Valori - digitaal gebruik.jpg"/>
+                  <pic:cNvPr id="1" name="TestCrew-IT - digitaal gebruik.jpg"/>
                   <pic:cNvPicPr/>
                 </pic:nvPicPr>
                 <pic:blipFill>
@@ -3692,7 +3692,7 @@
       <w:rPr>
         <w:lang w:val="en-US"/>
       </w:rPr>
-      <w:t>Valori CVtool</w:t>
+      <w:t>TestCrew-IT CVtool</w:t>
     </w:r>
   </w:p>
   <w:p>
@@ -3711,7 +3711,7 @@
     </w:r>
     <w:r>
       <w:rPr>
-        <w:rStyle w:val="Valori-geel"/>
+        <w:rStyle w:val="TestCrew-IT-geel"/>
         <w:lang w:val="en-US"/>
       </w:rPr>
       <w:t xml:space="preserve"> // </w:t>
@@ -3724,7 +3724,7 @@
     </w:r>
     <w:r>
       <w:rPr>
-        <w:rStyle w:val="Valori-geel"/>
+        <w:rStyle w:val="TestCrew-IT-geel"/>
         <w:lang w:val="en-US"/>
       </w:rPr>
       <w:t xml:space="preserve"> // </w:t>
@@ -3737,7 +3737,7 @@
     </w:r>
     <w:r>
       <w:rPr>
-        <w:rStyle w:val="Valori-geel"/>
+        <w:rStyle w:val="TestCrew-IT-geel"/>
         <w:lang w:val="en-US"/>
       </w:rPr>
       <w:t xml:space="preserve"> //</w:t>
@@ -4068,7 +4068,7 @@
     <w:nsid w:val="102753E0"/>
     <w:multiLevelType w:val="multilevel"/>
     <w:tmpl w:val="45A2A46C"/>
-    <w:styleLink w:val="Valori-lijst"/>
+    <w:styleLink w:val="TestCrew-IT-lijst"/>
     <w:lvl w:ilvl="0">
       <w:start w:val="1"/>
       <w:numFmt w:val="bullet"/>
@@ -4183,7 +4183,7 @@
     <w:nsid w:val="176E7C07"/>
     <w:multiLevelType w:val="multilevel"/>
     <w:tmpl w:val="45A2A46C"/>
-    <w:numStyleLink w:val="Valori-lijst"/>
+    <w:numStyleLink w:val="TestCrew-IT-lijst"/>
   </w:abstractNum>
   <w:abstractNum w:abstractNumId="13" w15:restartNumberingAfterBreak="1">
     <w:nsid w:val="2FCD7AF6"/>
@@ -4304,13 +4304,13 @@
     <w:nsid w:val="316D5565"/>
     <w:multiLevelType w:val="multilevel"/>
     <w:tmpl w:val="45A2A46C"/>
-    <w:numStyleLink w:val="Valori-lijst"/>
+    <w:numStyleLink w:val="TestCrew-IT-lijst"/>
   </w:abstractNum>
   <w:abstractNum w:abstractNumId="15" w15:restartNumberingAfterBreak="0">
     <w:nsid w:val="478E5BB4"/>
     <w:multiLevelType w:val="multilevel"/>
     <w:tmpl w:val="45A2A46C"/>
-    <w:numStyleLink w:val="Valori-lijst"/>
+    <w:numStyleLink w:val="TestCrew-IT-lijst"/>
   </w:abstractNum>
   <w:abstractNum w:abstractNumId="16" w15:restartNumberingAfterBreak="0">
     <w:nsid w:val="4D7C63EB"/>
@@ -4429,7 +4429,7 @@
     <w:nsid w:val="5E775153"/>
     <w:multiLevelType w:val="multilevel"/>
     <w:tmpl w:val="45A2A46C"/>
-    <w:numStyleLink w:val="Valori-lijst"/>
+    <w:numStyleLink w:val="TestCrew-IT-lijst"/>
   </w:abstractNum>
   <w:abstractNum w:abstractNumId="18" w15:restartNumberingAfterBreak="0">
     <w:nsid w:val="600154AB"/>
@@ -4549,13 +4549,13 @@
     <w:nsid w:val="631A1EC0"/>
     <w:multiLevelType w:val="multilevel"/>
     <w:tmpl w:val="45A2A46C"/>
-    <w:numStyleLink w:val="Valori-lijst"/>
+    <w:numStyleLink w:val="TestCrew-IT-lijst"/>
   </w:abstractNum>
   <w:abstractNum w:abstractNumId="20" w15:restartNumberingAfterBreak="0">
     <w:nsid w:val="654435DA"/>
     <w:multiLevelType w:val="multilevel"/>
     <w:tmpl w:val="45A2A46C"/>
-    <w:numStyleLink w:val="Valori-lijst"/>
+    <w:numStyleLink w:val="TestCrew-IT-lijst"/>
   </w:abstractNum>
   <w:abstractNum w:abstractNumId="21" w15:restartNumberingAfterBreak="0">
     <w:nsid w:val="684614FD"/>
@@ -5542,8 +5542,8 @@
       <w:sz w:val="16"/>
     </w:rPr>
   </w:style>
-  <w:style w:type="numbering" w:customStyle="1" w:styleId="Valori-lijst">
-    <w:name w:val="Valori-lijst"/>
+  <w:style w:type="numbering" w:customStyle="1" w:styleId="TestCrew-IT-lijst">
+    <w:name w:val="TestCrew-IT-lijst"/>
     <w:basedOn w:val="Geenlijst"/>
     <w:rsid w:val="00666ED6"/>
     <w:pPr>
@@ -5601,8 +5601,8 @@
       <w:szCs w:val="18"/>
     </w:rPr>
   </w:style>
-  <w:style w:type="character" w:customStyle="1" w:styleId="Valori-geel">
-    <w:name w:val="Valori-geel"/>
+  <w:style w:type="character" w:customStyle="1" w:styleId="TestCrew-IT-geel">
+    <w:name w:val="TestCrew-IT-geel"/>
     <w:basedOn w:val="Standaardalinea-lettertype"/>
     <w:uiPriority w:val="1"/>
     <w:qFormat/>
@@ -5611,8 +5611,8 @@
       <w:color w:val="F29100"/>
     </w:rPr>
   </w:style>
-  <w:style w:type="character" w:customStyle="1" w:styleId="Valori-niveau">
-    <w:name w:val="Valori-niveau"/>
+  <w:style w:type="character" w:customStyle="1" w:styleId="TestCrew-IT-niveau">
+    <w:name w:val="TestCrew-IT-niveau"/>
     <w:basedOn w:val="Standaardalinea-lettertype"/>
     <w:uiPriority w:val="1"/>
     <w:qFormat/>
@@ -5622,10 +5622,10 @@
       <w:color w:val="211A58"/>
     </w:rPr>
   </w:style>
-  <w:style w:type="paragraph" w:customStyle="1" w:styleId="Valori-skill">
-    <w:name w:val="Valori-skill"/>
+  <w:style w:type="paragraph" w:customStyle="1" w:styleId="TestCrew-IT-skill">
+    <w:name w:val="TestCrew-IT-skill"/>
     <w:basedOn w:val="Standaard"/>
-    <w:link w:val="Valori-skillChar"/>
+    <w:link w:val="TestCrew-IT-skillChar"/>
     <w:qFormat/>
     <w:rsid w:val="00752D43"/>
     <w:pPr>
@@ -5635,10 +5635,10 @@
       <w:szCs w:val="22"/>
     </w:rPr>
   </w:style>
-  <w:style w:type="character" w:customStyle="1" w:styleId="Valori-skillChar">
-    <w:name w:val="Valori-skill Char"/>
+  <w:style w:type="character" w:customStyle="1" w:styleId="TestCrew-IT-skillChar">
+    <w:name w:val="TestCrew-IT-skill Char"/>
     <w:basedOn w:val="Standaardalinea-lettertype"/>
-    <w:link w:val="Valori-skill"/>
+    <w:link w:val="TestCrew-IT-skill"/>
     <w:rsid w:val="00752D43"/>
     <w:rPr>
       <w:szCs w:val="22"/>
@@ -5661,8 +5661,8 @@
       <w:szCs w:val="22"/>
     </w:rPr>
   </w:style>
-  <w:style w:type="paragraph" w:customStyle="1" w:styleId="Valori-blauw">
-    <w:name w:val="Valori-blauw"/>
+  <w:style w:type="paragraph" w:customStyle="1" w:styleId="TestCrew-IT-blauw">
+    <w:name w:val="TestCrew-IT-blauw"/>
     <w:basedOn w:val="Standaard"/>
     <w:qFormat/>
     <w:rsid w:val="00666ED6"/>
@@ -5747,7 +5747,7 @@
 <file path=word/theme/theme1.xml><?xml version="1.0" encoding="utf-8"?>
 <a:theme xmlns:a="http://schemas.openxmlformats.org/drawingml/2006/main" name="Office Theme">
   <a:themeElements>
-    <a:clrScheme name="Valori">
+    <a:clrScheme name="TestCrew-IT">
       <a:dk1>
         <a:srgbClr val="0A1C5C"/>
       </a:dk1>

</xml_diff>

<commit_message>
fix: changed TestCrew-IT template
</commit_message>
<xml_diff>
--- a/cvtool-backend/src/main/resources/docx/TESTCREW-IT/coreTemplate.docx
+++ b/cvtool-backend/src/main/resources/docx/TESTCREW-IT/coreTemplate.docx
@@ -1808,7 +1808,7 @@
             </w:r>
             <w:r>
               <w:rPr>
-                <w:rStyle w:val="TestCrew-IT-geel"/>
+                <w:rStyle w:val="TestCrew-IT-groen"/>
               </w:rPr>
               <w:t xml:space="preserve"> // </w:t>
             </w:r>
@@ -1849,7 +1849,7 @@
             </w:r>
             <w:r>
               <w:rPr>
-                <w:rStyle w:val="TestCrew-IT-geel"/>
+                <w:rStyle w:val="TestCrew-IT-groen"/>
               </w:rPr>
               <w:t xml:space="preserve"> // </w:t>
             </w:r>
@@ -1963,7 +1963,7 @@
             </w:r>
             <w:r>
               <w:rPr>
-                <w:rStyle w:val="TestCrew-IT-geel"/>
+                <w:rStyle w:val="TestCrew-IT-groen"/>
               </w:rPr>
               <w:t xml:space="preserve"> // </w:t>
             </w:r>
@@ -2004,7 +2004,7 @@
             </w:r>
             <w:r>
               <w:rPr>
-                <w:rStyle w:val="TestCrew-IT-geel"/>
+                <w:rStyle w:val="TestCrew-IT-groen"/>
               </w:rPr>
               <w:t xml:space="preserve"> // </w:t>
             </w:r>
@@ -2088,12 +2088,12 @@
           <w:p>
             <w:pPr>
               <w:rPr>
-                <w:rStyle w:val="TestCrew-IT-geel"/>
+                <w:rStyle w:val="TestCrew-IT-groen"/>
               </w:rPr>
             </w:pPr>
             <w:r>
               <w:rPr>
-                <w:rStyle w:val="TestCrew-IT-geel"/>
+                <w:rStyle w:val="TestCrew-IT-groen"/>
               </w:rPr>
               <w:t>Software DevOps</w:t>
             </w:r>
@@ -2101,7 +2101,7 @@
           <w:p>
             <w:r>
               <w:rPr>
-                <w:rStyle w:val="TestCrew-IT-geel"/>
+                <w:rStyle w:val="TestCrew-IT-groen"/>
               </w:rPr>
               <w:t>Bank Mendes Gans</w:t>
             </w:r>
@@ -2130,7 +2130,7 @@
             </w:pPr>
             <w:r>
               <w:rPr>
-                <w:rStyle w:val="TestCrew-IT-geel"/>
+                <w:rStyle w:val="TestCrew-IT-groen"/>
               </w:rPr>
               <w:t>Taken/werkzaamheden:</w:t>
             </w:r>
@@ -2163,7 +2163,7 @@
             </w:pPr>
             <w:r>
               <w:rPr>
-                <w:rStyle w:val="TestCrew-IT-geel"/>
+                <w:rStyle w:val="TestCrew-IT-groen"/>
               </w:rPr>
               <w:t>Werkomgeving:</w:t>
             </w:r>
@@ -2191,12 +2191,12 @@
           <w:p>
             <w:pPr>
               <w:rPr>
-                <w:rStyle w:val="TestCrew-IT-geel"/>
+                <w:rStyle w:val="TestCrew-IT-groen"/>
               </w:rPr>
             </w:pPr>
             <w:r>
               <w:rPr>
-                <w:rStyle w:val="TestCrew-IT-geel"/>
+                <w:rStyle w:val="TestCrew-IT-groen"/>
               </w:rPr>
               <w:t>Software engineer</w:t>
             </w:r>
@@ -2204,7 +2204,7 @@
           <w:p>
             <w:r>
               <w:rPr>
-                <w:rStyle w:val="TestCrew-IT-geel"/>
+                <w:rStyle w:val="TestCrew-IT-groen"/>
               </w:rPr>
               <w:t>TestCrew-IT</w:t>
             </w:r>
@@ -2233,7 +2233,7 @@
             </w:pPr>
             <w:r>
               <w:rPr>
-                <w:rStyle w:val="TestCrew-IT-geel"/>
+                <w:rStyle w:val="TestCrew-IT-groen"/>
               </w:rPr>
               <w:t>Taken/werkzaamheden:</w:t>
             </w:r>
@@ -2254,7 +2254,7 @@
             </w:pPr>
             <w:r>
               <w:rPr>
-                <w:rStyle w:val="TestCrew-IT-geel"/>
+                <w:rStyle w:val="TestCrew-IT-groen"/>
               </w:rPr>
               <w:t>Resultaat:</w:t>
             </w:r>
@@ -2280,7 +2280,7 @@
             </w:pPr>
             <w:r>
               <w:rPr>
-                <w:rStyle w:val="TestCrew-IT-geel"/>
+                <w:rStyle w:val="TestCrew-IT-groen"/>
               </w:rPr>
               <w:lastRenderedPageBreak/>
               <w:t>Werkomgeving:</w:t>
@@ -2310,12 +2310,12 @@
           <w:p>
             <w:pPr>
               <w:rPr>
-                <w:rStyle w:val="TestCrew-IT-geel"/>
+                <w:rStyle w:val="TestCrew-IT-groen"/>
               </w:rPr>
             </w:pPr>
             <w:r>
               <w:rPr>
-                <w:rStyle w:val="TestCrew-IT-geel"/>
+                <w:rStyle w:val="TestCrew-IT-groen"/>
               </w:rPr>
               <w:t>Tech lead</w:t>
             </w:r>
@@ -2323,7 +2323,7 @@
           <w:p>
             <w:r>
               <w:rPr>
-                <w:rStyle w:val="TestCrew-IT-geel"/>
+                <w:rStyle w:val="TestCrew-IT-groen"/>
               </w:rPr>
               <w:t>Triodos Bank</w:t>
             </w:r>
@@ -2465,7 +2465,7 @@
             </w:pPr>
             <w:r>
               <w:rPr>
-                <w:rStyle w:val="TestCrew-IT-geel"/>
+                <w:rStyle w:val="TestCrew-IT-groen"/>
               </w:rPr>
               <w:t>Werkomgeving:</w:t>
             </w:r>
@@ -2493,12 +2493,12 @@
           <w:p>
             <w:pPr>
               <w:rPr>
-                <w:rStyle w:val="TestCrew-IT-geel"/>
+                <w:rStyle w:val="TestCrew-IT-groen"/>
               </w:rPr>
             </w:pPr>
             <w:r>
               <w:rPr>
-                <w:rStyle w:val="TestCrew-IT-geel"/>
+                <w:rStyle w:val="TestCrew-IT-groen"/>
               </w:rPr>
               <w:t>Application Engineer</w:t>
             </w:r>
@@ -2506,7 +2506,7 @@
           <w:p>
             <w:r>
               <w:rPr>
-                <w:rStyle w:val="TestCrew-IT-geel"/>
+                <w:rStyle w:val="TestCrew-IT-groen"/>
               </w:rPr>
               <w:t>Rabobank Nederland</w:t>
             </w:r>
@@ -2530,7 +2530,7 @@
             </w:pPr>
             <w:r>
               <w:rPr>
-                <w:rStyle w:val="TestCrew-IT-geel"/>
+                <w:rStyle w:val="TestCrew-IT-groen"/>
               </w:rPr>
               <w:t>Taken/werkzaamheden:</w:t>
             </w:r>
@@ -2553,7 +2553,7 @@
             </w:pPr>
             <w:r>
               <w:rPr>
-                <w:rStyle w:val="TestCrew-IT-geel"/>
+                <w:rStyle w:val="TestCrew-IT-groen"/>
               </w:rPr>
               <w:t>Werkomgeving:</w:t>
             </w:r>
@@ -2582,12 +2582,12 @@
           <w:p>
             <w:pPr>
               <w:rPr>
-                <w:rStyle w:val="TestCrew-IT-geel"/>
+                <w:rStyle w:val="TestCrew-IT-groen"/>
               </w:rPr>
             </w:pPr>
             <w:r>
               <w:rPr>
-                <w:rStyle w:val="TestCrew-IT-geel"/>
+                <w:rStyle w:val="TestCrew-IT-groen"/>
               </w:rPr>
               <w:t>Software engineer</w:t>
             </w:r>
@@ -2595,7 +2595,7 @@
           <w:p>
             <w:r>
               <w:rPr>
-                <w:rStyle w:val="TestCrew-IT-geel"/>
+                <w:rStyle w:val="TestCrew-IT-groen"/>
               </w:rPr>
               <w:t>ASR-Ardanta</w:t>
             </w:r>
@@ -2619,7 +2619,7 @@
             </w:pPr>
             <w:r>
               <w:rPr>
-                <w:rStyle w:val="TestCrew-IT-geel"/>
+                <w:rStyle w:val="TestCrew-IT-groen"/>
               </w:rPr>
               <w:t>Werkomgeving:</w:t>
             </w:r>
@@ -2647,12 +2647,12 @@
           <w:p>
             <w:pPr>
               <w:rPr>
-                <w:rStyle w:val="TestCrew-IT-geel"/>
+                <w:rStyle w:val="TestCrew-IT-groen"/>
               </w:rPr>
             </w:pPr>
             <w:r>
               <w:rPr>
-                <w:rStyle w:val="TestCrew-IT-geel"/>
+                <w:rStyle w:val="TestCrew-IT-groen"/>
               </w:rPr>
               <w:t>Senior software developer</w:t>
             </w:r>
@@ -2660,7 +2660,7 @@
           <w:p>
             <w:r>
               <w:rPr>
-                <w:rStyle w:val="TestCrew-IT-geel"/>
+                <w:rStyle w:val="TestCrew-IT-groen"/>
               </w:rPr>
               <w:t>Triodos Bank</w:t>
             </w:r>
@@ -2684,7 +2684,7 @@
             </w:pPr>
             <w:r>
               <w:rPr>
-                <w:rStyle w:val="TestCrew-IT-geel"/>
+                <w:rStyle w:val="TestCrew-IT-groen"/>
               </w:rPr>
               <w:t>Taken/werkzaamheden:</w:t>
             </w:r>
@@ -2700,7 +2700,7 @@
             </w:pPr>
             <w:r>
               <w:rPr>
-                <w:rStyle w:val="TestCrew-IT-geel"/>
+                <w:rStyle w:val="TestCrew-IT-groen"/>
               </w:rPr>
               <w:t>Werkomgeving:</w:t>
             </w:r>
@@ -2728,12 +2728,12 @@
           <w:p>
             <w:pPr>
               <w:rPr>
-                <w:rStyle w:val="TestCrew-IT-geel"/>
+                <w:rStyle w:val="TestCrew-IT-groen"/>
               </w:rPr>
             </w:pPr>
             <w:r>
               <w:rPr>
-                <w:rStyle w:val="TestCrew-IT-geel"/>
+                <w:rStyle w:val="TestCrew-IT-groen"/>
               </w:rPr>
               <w:t>Lead developer Java</w:t>
             </w:r>
@@ -2741,7 +2741,7 @@
           <w:p>
             <w:r>
               <w:rPr>
-                <w:rStyle w:val="TestCrew-IT-geel"/>
+                <w:rStyle w:val="TestCrew-IT-groen"/>
               </w:rPr>
               <w:t>Het Kadaster</w:t>
             </w:r>
@@ -2765,7 +2765,7 @@
             </w:pPr>
             <w:r>
               <w:rPr>
-                <w:rStyle w:val="TestCrew-IT-geel"/>
+                <w:rStyle w:val="TestCrew-IT-groen"/>
               </w:rPr>
               <w:t>Taken/werkzaamheden:</w:t>
             </w:r>
@@ -2865,7 +2865,7 @@
             </w:pPr>
             <w:r>
               <w:rPr>
-                <w:rStyle w:val="TestCrew-IT-geel"/>
+                <w:rStyle w:val="TestCrew-IT-groen"/>
               </w:rPr>
               <w:t>Resultaat:</w:t>
             </w:r>
@@ -2881,7 +2881,7 @@
             </w:pPr>
             <w:r>
               <w:rPr>
-                <w:rStyle w:val="TestCrew-IT-geel"/>
+                <w:rStyle w:val="TestCrew-IT-groen"/>
               </w:rPr>
               <w:t>Werkomgeving:</w:t>
             </w:r>
@@ -2914,12 +2914,12 @@
           <w:p>
             <w:pPr>
               <w:rPr>
-                <w:rStyle w:val="TestCrew-IT-geel"/>
+                <w:rStyle w:val="TestCrew-IT-groen"/>
               </w:rPr>
             </w:pPr>
             <w:r>
               <w:rPr>
-                <w:rStyle w:val="TestCrew-IT-geel"/>
+                <w:rStyle w:val="TestCrew-IT-groen"/>
               </w:rPr>
               <w:t>Software developer</w:t>
             </w:r>
@@ -2927,7 +2927,7 @@
           <w:p>
             <w:r>
               <w:rPr>
-                <w:rStyle w:val="TestCrew-IT-geel"/>
+                <w:rStyle w:val="TestCrew-IT-groen"/>
               </w:rPr>
               <w:t>Cerios, Devote, Logica, Nucletron</w:t>
             </w:r>
@@ -3218,7 +3218,7 @@
         </w:r>
         <w:r>
           <w:rPr>
-            <w:rStyle w:val="TestCrew-IT-geel"/>
+            <w:rStyle w:val="TestCrew-IT-groen"/>
           </w:rPr>
           <w:t xml:space="preserve"> // </w:t>
         </w:r>
@@ -3227,13 +3227,13 @@
         </w:r>
         <w:r>
           <w:rPr>
-            <w:rStyle w:val="TestCrew-IT-geel"/>
+            <w:rStyle w:val="TestCrew-IT-groen"/>
           </w:rPr>
           <w:t xml:space="preserve"> // </w:t>
         </w:r>
         <w:r>
           <w:rPr>
-            <w:rStyle w:val="TestCrew-IT-geel"/>
+            <w:rStyle w:val="TestCrew-IT-groen"/>
           </w:rPr>
           <w:tab/>
         </w:r>
@@ -3323,7 +3323,7 @@
         </w:r>
         <w:r>
           <w:rPr>
-            <w:rStyle w:val="TestCrew-IT-geel"/>
+            <w:rStyle w:val="TestCrew-IT-groen"/>
           </w:rPr>
           <w:t xml:space="preserve"> // </w:t>
         </w:r>
@@ -3332,13 +3332,13 @@
         </w:r>
         <w:r>
           <w:rPr>
-            <w:rStyle w:val="TestCrew-IT-geel"/>
+            <w:rStyle w:val="TestCrew-IT-groen"/>
           </w:rPr>
           <w:t xml:space="preserve"> // </w:t>
         </w:r>
         <w:r>
           <w:rPr>
-            <w:rStyle w:val="TestCrew-IT-geel"/>
+            <w:rStyle w:val="TestCrew-IT-groen"/>
           </w:rPr>
           <w:tab/>
         </w:r>
@@ -3711,7 +3711,7 @@
     </w:r>
     <w:r>
       <w:rPr>
-        <w:rStyle w:val="TestCrew-IT-geel"/>
+        <w:rStyle w:val="TestCrew-IT-groen"/>
         <w:lang w:val="en-US"/>
       </w:rPr>
       <w:t xml:space="preserve"> // </w:t>
@@ -3724,7 +3724,7 @@
     </w:r>
     <w:r>
       <w:rPr>
-        <w:rStyle w:val="TestCrew-IT-geel"/>
+        <w:rStyle w:val="TestCrew-IT-groen"/>
         <w:lang w:val="en-US"/>
       </w:rPr>
       <w:t xml:space="preserve"> // </w:t>
@@ -3737,7 +3737,7 @@
     </w:r>
     <w:r>
       <w:rPr>
-        <w:rStyle w:val="TestCrew-IT-geel"/>
+        <w:rStyle w:val="TestCrew-IT-groen"/>
         <w:lang w:val="en-US"/>
       </w:rPr>
       <w:t xml:space="preserve"> //</w:t>
@@ -5268,7 +5268,7 @@
       <w:keepNext/>
       <w:keepLines/>
       <w:pBdr>
-        <w:bottom w:val="single" w:sz="4" w:space="1" w:color="F29100"/>
+        <w:bottom w:val="single" w:sz="4" w:space="1" w:color="1F3A3D"/>
       </w:pBdr>
       <w:spacing w:before="360"/>
       <w:outlineLvl w:val="0"/>
@@ -5298,7 +5298,7 @@
     </w:pPr>
     <w:rPr>
       <w:b/>
-      <w:color w:val="F29100"/>
+      <w:color w:val="1F3A3D"/>
     </w:rPr>
   </w:style>
   <w:style w:type="paragraph" w:styleId="Kop3">
@@ -5390,7 +5390,7 @@
     <w:rsid w:val="00CA6160"/>
     <w:rPr>
       <w:b/>
-      <w:color w:val="F29100"/>
+      <w:color w:val="1F3A3D"/>
     </w:rPr>
   </w:style>
   <w:style w:type="character" w:customStyle="1" w:styleId="Kop4Char">
@@ -5538,7 +5538,7 @@
     <w:rsid w:val="00CD541F"/>
     <w:rPr>
       <w:rFonts w:ascii="Arial" w:hAnsi="Arial"/>
-      <w:color w:val="F29100"/>
+      <w:color w:val="1F3A3D"/>
       <w:sz w:val="16"/>
     </w:rPr>
   </w:style>
@@ -5601,14 +5601,14 @@
       <w:szCs w:val="18"/>
     </w:rPr>
   </w:style>
-  <w:style w:type="character" w:customStyle="1" w:styleId="TestCrew-IT-geel">
-    <w:name w:val="TestCrew-IT-geel"/>
+  <w:style w:type="character" w:customStyle="1" w:styleId="TestCrew-IT-groen">
+    <w:name w:val="TestCrew-IT-groen"/>
     <w:basedOn w:val="Standaardalinea-lettertype"/>
     <w:uiPriority w:val="1"/>
     <w:qFormat/>
     <w:rsid w:val="00CA6160"/>
     <w:rPr>
-      <w:color w:val="F29100"/>
+      <w:color w:val="1F3A3D"/>
     </w:rPr>
   </w:style>
   <w:style w:type="character" w:customStyle="1" w:styleId="TestCrew-IT-niveau">

</xml_diff>